<commit_message>
Agenda's for 24 feb meeting
Stuff to discuss with the group
</commit_message>
<xml_diff>
--- a/Administrative/Week2/Tut_Meeting_2_Minutes.docx
+++ b/Administrative/Week2/Tut_Meeting_2_Minutes.docx
@@ -3719,11 +3719,12 @@
             <w:r>
               <w:t xml:space="preserve">We need to request client </w:t>
             </w:r>
-            <w:proofErr w:type="spellStart"/>
-            <w:r>
-              <w:t>onformation</w:t>
-            </w:r>
-            <w:proofErr w:type="spellEnd"/>
+            <w:r>
+              <w:t>confi</w:t>
+            </w:r>
+            <w:r>
+              <w:t>rmation</w:t>
+            </w:r>
           </w:p>
         </w:tc>
       </w:tr>
@@ -3889,7 +3890,12 @@
           </w:tcPr>
           <w:p>
             <w:r>
-              <w:t>Prepare the questions</w:t>
+              <w:t>Prepare the question</w:t>
+            </w:r>
+            <w:bookmarkStart w:id="8" w:name="_GoBack"/>
+            <w:bookmarkEnd w:id="8"/>
+            <w:r>
+              <w:t>s</w:t>
             </w:r>
           </w:p>
         </w:tc>
@@ -4281,8 +4287,6 @@
             </w:r>
           </w:p>
         </w:tc>
-        <w:bookmarkStart w:id="8" w:name="_GoBack"/>
-        <w:bookmarkEnd w:id="8"/>
       </w:tr>
       <w:tr>
         <w:trPr>
@@ -6454,11 +6458,10 @@
   </w:font>
   <w:font w:name="Tahoma">
     <w:panose1 w:val="020B0604030504040204"/>
-    <w:charset w:val="00"/>
+    <w:charset w:val="CC"/>
     <w:family w:val="swiss"/>
-    <w:notTrueType/>
     <w:pitch w:val="variable"/>
-    <w:sig w:usb0="00000003" w:usb1="00000000" w:usb2="00000000" w:usb3="00000000" w:csb0="00000001" w:csb1="00000000"/>
+    <w:sig w:usb0="E1002EFF" w:usb1="C000605B" w:usb2="00000029" w:usb3="00000000" w:csb0="000101FF" w:csb1="00000000"/>
   </w:font>
   <w:font w:name="Calibri">
     <w:panose1 w:val="020F0502020204030204"/>
@@ -6495,6 +6498,7 @@
     <w:rsid w:val="001E61E3"/>
     <w:rsid w:val="00657E54"/>
     <w:rsid w:val="00830F1F"/>
+    <w:rsid w:val="00B246B4"/>
     <w:rsid w:val="00C442FB"/>
     <w:rsid w:val="00DB15A8"/>
     <w:rsid w:val="00EB738B"/>

</xml_diff>

<commit_message>
Review of the minutes
</commit_message>
<xml_diff>
--- a/Administrative/Week2/Tut_Meeting_2_Minutes.docx
+++ b/Administrative/Week2/Tut_Meeting_2_Minutes.docx
@@ -1129,12 +1129,7 @@
             </w:r>
             <w:proofErr w:type="gramEnd"/>
             <w:r>
-              <w:t xml:space="preserve"> responsibility to create agendas and send them out for</w:t>
-            </w:r>
-            <w:bookmarkStart w:id="8" w:name="_GoBack"/>
-            <w:bookmarkEnd w:id="8"/>
-            <w:r>
-              <w:t xml:space="preserve"> member.</w:t>
+              <w:t xml:space="preserve"> responsibility to create agendas and send them out for member.</w:t>
             </w:r>
           </w:p>
         </w:tc>
@@ -3937,8 +3932,13 @@
           </w:tcPr>
           <w:p>
             <w:r>
-              <w:t>Send the questions to Bert</w:t>
-            </w:r>
+              <w:t>Send the questions</w:t>
+            </w:r>
+            <w:del w:id="8" w:author="Dmitry Orlov" w:date="2016-02-24T22:56:00Z">
+              <w:r>
+                <w:delText xml:space="preserve"> to Bert</w:delText>
+              </w:r>
+            </w:del>
           </w:p>
         </w:tc>
         <w:tc>
@@ -4256,7 +4256,10 @@
             <w:shd w:val="clear" w:color="auto" w:fill="auto"/>
             <w:vAlign w:val="center"/>
           </w:tcPr>
-          <w:p/>
+          <w:p>
+            <w:bookmarkStart w:id="9" w:name="_GoBack"/>
+            <w:bookmarkEnd w:id="9"/>
+          </w:p>
         </w:tc>
       </w:tr>
       <w:tr>
@@ -4423,6 +4426,11 @@
             <w:r>
               <w:t>Action items</w:t>
             </w:r>
+            <w:ins w:id="10" w:author="Dmitry Orlov" w:date="2016-02-24T22:56:00Z">
+              <w:r>
+                <w:t xml:space="preserve"> (NEEDS VERIFICATION)</w:t>
+              </w:r>
+            </w:ins>
           </w:p>
         </w:tc>
         <w:tc>
@@ -4786,12 +4794,34 @@
           <w:right w:w="0" w:type="dxa"/>
         </w:tblCellMar>
         <w:tblLook w:val="0000" w:firstRow="0" w:lastRow="0" w:firstColumn="0" w:lastColumn="0" w:noHBand="0" w:noVBand="0"/>
+        <w:tblPrChange w:id="11" w:author="Dmitry Orlov" w:date="2016-02-24T22:57:00Z">
+          <w:tblPr>
+            <w:tblW w:w="3255" w:type="pct"/>
+            <w:tblLayout w:type="fixed"/>
+            <w:tblCellMar>
+              <w:top w:w="14" w:type="dxa"/>
+              <w:left w:w="0" w:type="dxa"/>
+              <w:bottom w:w="14" w:type="dxa"/>
+              <w:right w:w="0" w:type="dxa"/>
+            </w:tblCellMar>
+            <w:tblLook w:val="0000" w:firstRow="0" w:lastRow="0" w:firstColumn="0" w:lastColumn="0" w:noHBand="0" w:noVBand="0"/>
+          </w:tblPr>
+        </w:tblPrChange>
       </w:tblPr>
       <w:tblGrid>
         <w:gridCol w:w="2518"/>
         <w:gridCol w:w="4044"/>
+        <w:tblGridChange w:id="12">
+          <w:tblGrid>
+            <w:gridCol w:w="2518"/>
+            <w:gridCol w:w="4044"/>
+          </w:tblGrid>
+        </w:tblGridChange>
       </w:tblGrid>
       <w:tr>
+        <w:trPr>
+          <w:del w:id="13" w:author="Dmitry Orlov" w:date="2016-02-24T22:57:00Z"/>
+        </w:trPr>
         <w:tc>
           <w:tcPr>
             <w:tcW w:w="2518" w:type="dxa"/>
@@ -4800,30 +4830,40 @@
               <w:left w:w="0" w:type="dxa"/>
             </w:tcMar>
             <w:vAlign w:val="center"/>
+            <w:tcPrChange w:id="14" w:author="Dmitry Orlov" w:date="2016-02-24T22:57:00Z">
+              <w:tcPr>
+                <w:tcW w:w="2518" w:type="dxa"/>
+                <w:shd w:val="clear" w:color="auto" w:fill="auto"/>
+                <w:tcMar>
+                  <w:left w:w="0" w:type="dxa"/>
+                </w:tcMar>
+                <w:vAlign w:val="center"/>
+              </w:tcPr>
+            </w:tcPrChange>
           </w:tcPr>
           <w:p>
             <w:pPr>
               <w:pStyle w:val="Heading4"/>
-            </w:pPr>
-            <w:r>
-              <w:t>N/A</w:t>
-            </w:r>
-          </w:p>
-        </w:tc>
-        <w:sdt>
-          <w:sdtPr>
-            <w:alias w:val="Topic"/>
-            <w:tag w:val="Topic"/>
-            <w:id w:val="-1097092188"/>
-            <w:placeholder>
-              <w:docPart w:val="5080ABD7304743968141B9B3CDF269F2"/>
-            </w:placeholder>
-            <w:temporary/>
-            <w:showingPlcHdr/>
-          </w:sdtPr>
-          <w:sdtEndPr/>
-          <w:sdtContent>
-            <w:tc>
+              <w:rPr>
+                <w:del w:id="15" w:author="Dmitry Orlov" w:date="2016-02-24T22:57:00Z"/>
+              </w:rPr>
+            </w:pPr>
+            <w:del w:id="16" w:author="Dmitry Orlov" w:date="2016-02-24T22:57:00Z">
+              <w:r>
+                <w:delText>N/A</w:delText>
+              </w:r>
+            </w:del>
+          </w:p>
+        </w:tc>
+        <w:tc>
+          <w:tcPr>
+            <w:tcW w:w="4044" w:type="dxa"/>
+            <w:shd w:val="clear" w:color="auto" w:fill="auto"/>
+            <w:tcMar>
+              <w:left w:w="0" w:type="dxa"/>
+            </w:tcMar>
+            <w:vAlign w:val="center"/>
+            <w:tcPrChange w:id="17" w:author="Dmitry Orlov" w:date="2016-02-24T22:57:00Z">
               <w:tcPr>
                 <w:tcW w:w="4045" w:type="dxa"/>
                 <w:shd w:val="clear" w:color="auto" w:fill="auto"/>
@@ -4832,20 +4872,26 @@
                 </w:tcMar>
                 <w:vAlign w:val="center"/>
               </w:tcPr>
-              <w:p>
-                <w:pPr>
-                  <w:pStyle w:val="Heading4"/>
-                </w:pPr>
-                <w:r>
-                  <w:t>[Topic]</w:t>
-                </w:r>
-              </w:p>
-            </w:tc>
-          </w:sdtContent>
-        </w:sdt>
+            </w:tcPrChange>
+          </w:tcPr>
+          <w:p>
+            <w:pPr>
+              <w:pStyle w:val="Heading4"/>
+              <w:rPr>
+                <w:del w:id="18" w:author="Dmitry Orlov" w:date="2016-02-24T22:57:00Z"/>
+              </w:rPr>
+            </w:pPr>
+          </w:p>
+        </w:tc>
       </w:tr>
     </w:tbl>
-    <w:p/>
+    <w:p>
+      <w:pPr>
+        <w:rPr>
+          <w:del w:id="19" w:author="Dmitry Orlov" w:date="2016-02-24T22:57:00Z"/>
+        </w:rPr>
+      </w:pPr>
+    </w:p>
     <w:tbl>
       <w:tblPr>
         <w:tblW w:w="5000" w:type="pct"/>
@@ -4875,6 +4921,7 @@
       <w:tr>
         <w:trPr>
           <w:trHeight w:val="288"/>
+          <w:del w:id="20" w:author="Dmitry Orlov" w:date="2016-02-24T22:57:00Z"/>
         </w:trPr>
         <w:tc>
           <w:tcPr>
@@ -4888,10 +4935,15 @@
           <w:p>
             <w:pPr>
               <w:pStyle w:val="Heading3"/>
-            </w:pPr>
-            <w:r>
-              <w:t>Discussion</w:t>
-            </w:r>
+              <w:rPr>
+                <w:del w:id="21" w:author="Dmitry Orlov" w:date="2016-02-24T22:57:00Z"/>
+              </w:rPr>
+            </w:pPr>
+            <w:del w:id="22" w:author="Dmitry Orlov" w:date="2016-02-24T22:57:00Z">
+              <w:r>
+                <w:delText>Discussion</w:delText>
+              </w:r>
+            </w:del>
           </w:p>
         </w:tc>
         <w:tc>
@@ -4904,12 +4956,19 @@
             <w:shd w:val="clear" w:color="auto" w:fill="auto"/>
             <w:vAlign w:val="center"/>
           </w:tcPr>
-          <w:p/>
-        </w:tc>
-      </w:tr>
-      <w:tr>
-        <w:trPr>
-          <w:trHeight w:val="288"/>
+          <w:p>
+            <w:pPr>
+              <w:rPr>
+                <w:del w:id="23" w:author="Dmitry Orlov" w:date="2016-02-24T22:57:00Z"/>
+              </w:rPr>
+            </w:pPr>
+          </w:p>
+        </w:tc>
+      </w:tr>
+      <w:tr>
+        <w:trPr>
+          <w:trHeight w:val="288"/>
+          <w:del w:id="24" w:author="Dmitry Orlov" w:date="2016-02-24T22:57:00Z"/>
         </w:trPr>
         <w:tc>
           <w:tcPr>
@@ -4918,12 +4977,19 @@
             <w:shd w:val="clear" w:color="auto" w:fill="auto"/>
             <w:vAlign w:val="center"/>
           </w:tcPr>
-          <w:p/>
-        </w:tc>
-      </w:tr>
-      <w:tr>
-        <w:trPr>
-          <w:trHeight w:val="288"/>
+          <w:p>
+            <w:pPr>
+              <w:rPr>
+                <w:del w:id="25" w:author="Dmitry Orlov" w:date="2016-02-24T22:57:00Z"/>
+              </w:rPr>
+            </w:pPr>
+          </w:p>
+        </w:tc>
+      </w:tr>
+      <w:tr>
+        <w:trPr>
+          <w:trHeight w:val="288"/>
+          <w:del w:id="26" w:author="Dmitry Orlov" w:date="2016-02-24T22:57:00Z"/>
         </w:trPr>
         <w:tc>
           <w:tcPr>
@@ -4935,12 +5001,19 @@
             <w:shd w:val="clear" w:color="auto" w:fill="auto"/>
             <w:vAlign w:val="center"/>
           </w:tcPr>
-          <w:p/>
-        </w:tc>
-      </w:tr>
-      <w:tr>
-        <w:trPr>
-          <w:trHeight w:val="288"/>
+          <w:p>
+            <w:pPr>
+              <w:rPr>
+                <w:del w:id="27" w:author="Dmitry Orlov" w:date="2016-02-24T22:57:00Z"/>
+              </w:rPr>
+            </w:pPr>
+          </w:p>
+        </w:tc>
+      </w:tr>
+      <w:tr>
+        <w:trPr>
+          <w:trHeight w:val="288"/>
+          <w:del w:id="28" w:author="Dmitry Orlov" w:date="2016-02-24T22:57:00Z"/>
         </w:trPr>
         <w:tc>
           <w:tcPr>
@@ -4954,10 +5027,15 @@
           <w:p>
             <w:pPr>
               <w:pStyle w:val="Heading3"/>
-            </w:pPr>
-            <w:r>
-              <w:t>Conclusions</w:t>
-            </w:r>
+              <w:rPr>
+                <w:del w:id="29" w:author="Dmitry Orlov" w:date="2016-02-24T22:57:00Z"/>
+              </w:rPr>
+            </w:pPr>
+            <w:del w:id="30" w:author="Dmitry Orlov" w:date="2016-02-24T22:57:00Z">
+              <w:r>
+                <w:delText>Conclusions</w:delText>
+              </w:r>
+            </w:del>
           </w:p>
         </w:tc>
         <w:tc>
@@ -4970,12 +5048,19 @@
             <w:shd w:val="clear" w:color="auto" w:fill="auto"/>
             <w:vAlign w:val="center"/>
           </w:tcPr>
-          <w:p/>
-        </w:tc>
-      </w:tr>
-      <w:tr>
-        <w:trPr>
-          <w:trHeight w:val="288"/>
+          <w:p>
+            <w:pPr>
+              <w:rPr>
+                <w:del w:id="31" w:author="Dmitry Orlov" w:date="2016-02-24T22:57:00Z"/>
+              </w:rPr>
+            </w:pPr>
+          </w:p>
+        </w:tc>
+      </w:tr>
+      <w:tr>
+        <w:trPr>
+          <w:trHeight w:val="288"/>
+          <w:del w:id="32" w:author="Dmitry Orlov" w:date="2016-02-24T22:57:00Z"/>
         </w:trPr>
         <w:tc>
           <w:tcPr>
@@ -4984,12 +5069,19 @@
             <w:shd w:val="clear" w:color="auto" w:fill="auto"/>
             <w:vAlign w:val="center"/>
           </w:tcPr>
-          <w:p/>
-        </w:tc>
-      </w:tr>
-      <w:tr>
-        <w:trPr>
-          <w:trHeight w:val="288"/>
+          <w:p>
+            <w:pPr>
+              <w:rPr>
+                <w:del w:id="33" w:author="Dmitry Orlov" w:date="2016-02-24T22:57:00Z"/>
+              </w:rPr>
+            </w:pPr>
+          </w:p>
+        </w:tc>
+      </w:tr>
+      <w:tr>
+        <w:trPr>
+          <w:trHeight w:val="288"/>
+          <w:del w:id="34" w:author="Dmitry Orlov" w:date="2016-02-24T22:57:00Z"/>
         </w:trPr>
         <w:tc>
           <w:tcPr>
@@ -5001,12 +5093,19 @@
             <w:shd w:val="clear" w:color="auto" w:fill="auto"/>
             <w:vAlign w:val="center"/>
           </w:tcPr>
-          <w:p/>
-        </w:tc>
-      </w:tr>
-      <w:tr>
-        <w:trPr>
-          <w:trHeight w:val="288"/>
+          <w:p>
+            <w:pPr>
+              <w:rPr>
+                <w:del w:id="35" w:author="Dmitry Orlov" w:date="2016-02-24T22:57:00Z"/>
+              </w:rPr>
+            </w:pPr>
+          </w:p>
+        </w:tc>
+      </w:tr>
+      <w:tr>
+        <w:trPr>
+          <w:trHeight w:val="288"/>
+          <w:del w:id="36" w:author="Dmitry Orlov" w:date="2016-02-24T22:57:00Z"/>
         </w:trPr>
         <w:tc>
           <w:tcPr>
@@ -5021,10 +5120,15 @@
           <w:p>
             <w:pPr>
               <w:pStyle w:val="Heading3"/>
-            </w:pPr>
-            <w:r>
-              <w:t>Action items</w:t>
-            </w:r>
+              <w:rPr>
+                <w:del w:id="37" w:author="Dmitry Orlov" w:date="2016-02-24T22:57:00Z"/>
+              </w:rPr>
+            </w:pPr>
+            <w:del w:id="38" w:author="Dmitry Orlov" w:date="2016-02-24T22:57:00Z">
+              <w:r>
+                <w:delText>Action items</w:delText>
+              </w:r>
+            </w:del>
           </w:p>
         </w:tc>
         <w:tc>
@@ -5039,10 +5143,15 @@
           <w:p>
             <w:pPr>
               <w:pStyle w:val="Heading3"/>
-            </w:pPr>
-            <w:r>
-              <w:t>Person responsible</w:t>
-            </w:r>
+              <w:rPr>
+                <w:del w:id="39" w:author="Dmitry Orlov" w:date="2016-02-24T22:57:00Z"/>
+              </w:rPr>
+            </w:pPr>
+            <w:del w:id="40" w:author="Dmitry Orlov" w:date="2016-02-24T22:57:00Z">
+              <w:r>
+                <w:delText>Person responsible</w:delText>
+              </w:r>
+            </w:del>
           </w:p>
         </w:tc>
         <w:tc>
@@ -5057,16 +5166,22 @@
           <w:p>
             <w:pPr>
               <w:pStyle w:val="Heading3"/>
-            </w:pPr>
-            <w:r>
-              <w:t>Deadline</w:t>
-            </w:r>
-          </w:p>
-        </w:tc>
-      </w:tr>
-      <w:tr>
-        <w:trPr>
-          <w:trHeight w:val="288"/>
+              <w:rPr>
+                <w:del w:id="41" w:author="Dmitry Orlov" w:date="2016-02-24T22:57:00Z"/>
+              </w:rPr>
+            </w:pPr>
+            <w:del w:id="42" w:author="Dmitry Orlov" w:date="2016-02-24T22:57:00Z">
+              <w:r>
+                <w:delText>Deadline</w:delText>
+              </w:r>
+            </w:del>
+          </w:p>
+        </w:tc>
+      </w:tr>
+      <w:tr>
+        <w:trPr>
+          <w:trHeight w:val="288"/>
+          <w:del w:id="43" w:author="Dmitry Orlov" w:date="2016-02-24T22:57:00Z"/>
         </w:trPr>
         <w:tc>
           <w:tcPr>
@@ -5075,7 +5190,13 @@
             <w:shd w:val="clear" w:color="auto" w:fill="auto"/>
             <w:vAlign w:val="center"/>
           </w:tcPr>
-          <w:p/>
+          <w:p>
+            <w:pPr>
+              <w:rPr>
+                <w:del w:id="44" w:author="Dmitry Orlov" w:date="2016-02-24T22:57:00Z"/>
+              </w:rPr>
+            </w:pPr>
+          </w:p>
         </w:tc>
         <w:tc>
           <w:tcPr>
@@ -5083,7 +5204,13 @@
             <w:shd w:val="clear" w:color="auto" w:fill="auto"/>
             <w:vAlign w:val="center"/>
           </w:tcPr>
-          <w:p/>
+          <w:p>
+            <w:pPr>
+              <w:rPr>
+                <w:del w:id="45" w:author="Dmitry Orlov" w:date="2016-02-24T22:57:00Z"/>
+              </w:rPr>
+            </w:pPr>
+          </w:p>
         </w:tc>
         <w:tc>
           <w:tcPr>
@@ -5091,12 +5218,19 @@
             <w:shd w:val="clear" w:color="auto" w:fill="auto"/>
             <w:vAlign w:val="center"/>
           </w:tcPr>
-          <w:p/>
-        </w:tc>
-      </w:tr>
-      <w:tr>
-        <w:trPr>
-          <w:trHeight w:val="288"/>
+          <w:p>
+            <w:pPr>
+              <w:rPr>
+                <w:del w:id="46" w:author="Dmitry Orlov" w:date="2016-02-24T22:57:00Z"/>
+              </w:rPr>
+            </w:pPr>
+          </w:p>
+        </w:tc>
+      </w:tr>
+      <w:tr>
+        <w:trPr>
+          <w:trHeight w:val="288"/>
+          <w:del w:id="47" w:author="Dmitry Orlov" w:date="2016-02-24T22:57:00Z"/>
         </w:trPr>
         <w:tc>
           <w:tcPr>
@@ -5105,7 +5239,13 @@
             <w:shd w:val="clear" w:color="auto" w:fill="auto"/>
             <w:vAlign w:val="center"/>
           </w:tcPr>
-          <w:p/>
+          <w:p>
+            <w:pPr>
+              <w:rPr>
+                <w:del w:id="48" w:author="Dmitry Orlov" w:date="2016-02-24T22:57:00Z"/>
+              </w:rPr>
+            </w:pPr>
+          </w:p>
         </w:tc>
         <w:tc>
           <w:tcPr>
@@ -5113,7 +5253,13 @@
             <w:shd w:val="clear" w:color="auto" w:fill="auto"/>
             <w:vAlign w:val="center"/>
           </w:tcPr>
-          <w:p/>
+          <w:p>
+            <w:pPr>
+              <w:rPr>
+                <w:del w:id="49" w:author="Dmitry Orlov" w:date="2016-02-24T22:57:00Z"/>
+              </w:rPr>
+            </w:pPr>
+          </w:p>
         </w:tc>
         <w:tc>
           <w:tcPr>
@@ -5121,11 +5267,23 @@
             <w:shd w:val="clear" w:color="auto" w:fill="auto"/>
             <w:vAlign w:val="center"/>
           </w:tcPr>
-          <w:p/>
+          <w:p>
+            <w:pPr>
+              <w:rPr>
+                <w:del w:id="50" w:author="Dmitry Orlov" w:date="2016-02-24T22:57:00Z"/>
+              </w:rPr>
+            </w:pPr>
+          </w:p>
         </w:tc>
       </w:tr>
     </w:tbl>
-    <w:p/>
+    <w:p>
+      <w:pPr>
+        <w:rPr>
+          <w:del w:id="51" w:author="Dmitry Orlov" w:date="2016-02-24T22:57:00Z"/>
+        </w:rPr>
+      </w:pPr>
+    </w:p>
     <w:tbl>
       <w:tblPr>
         <w:tblW w:w="3255" w:type="pct"/>
@@ -5143,6 +5301,9 @@
         <w:gridCol w:w="4044"/>
       </w:tblGrid>
       <w:tr>
+        <w:trPr>
+          <w:del w:id="52" w:author="Dmitry Orlov" w:date="2016-02-24T22:57:00Z"/>
+        </w:trPr>
         <w:tc>
           <w:tcPr>
             <w:tcW w:w="2518" w:type="dxa"/>
@@ -5155,48 +5316,44 @@
           <w:p>
             <w:pPr>
               <w:pStyle w:val="Heading4"/>
-            </w:pPr>
-            <w:r>
-              <w:t>N/A</w:t>
-            </w:r>
-          </w:p>
-        </w:tc>
-        <w:sdt>
-          <w:sdtPr>
-            <w:alias w:val="Topic"/>
-            <w:tag w:val="Topic"/>
-            <w:id w:val="-176655941"/>
-            <w:placeholder>
-              <w:docPart w:val="78A8BFBCA80E44FEB384B6A3EBDDF45F"/>
-            </w:placeholder>
-            <w:temporary/>
-            <w:showingPlcHdr/>
-          </w:sdtPr>
-          <w:sdtEndPr/>
-          <w:sdtContent>
-            <w:tc>
-              <w:tcPr>
-                <w:tcW w:w="4045" w:type="dxa"/>
-                <w:shd w:val="clear" w:color="auto" w:fill="auto"/>
-                <w:tcMar>
-                  <w:left w:w="0" w:type="dxa"/>
-                </w:tcMar>
-                <w:vAlign w:val="center"/>
-              </w:tcPr>
-              <w:p>
-                <w:pPr>
-                  <w:pStyle w:val="Heading4"/>
-                </w:pPr>
-                <w:r>
-                  <w:t>[Topic]</w:t>
-                </w:r>
-              </w:p>
-            </w:tc>
-          </w:sdtContent>
-        </w:sdt>
+              <w:rPr>
+                <w:del w:id="53" w:author="Dmitry Orlov" w:date="2016-02-24T22:57:00Z"/>
+              </w:rPr>
+            </w:pPr>
+            <w:del w:id="54" w:author="Dmitry Orlov" w:date="2016-02-24T22:57:00Z">
+              <w:r>
+                <w:delText>N/A</w:delText>
+              </w:r>
+            </w:del>
+          </w:p>
+        </w:tc>
+        <w:tc>
+          <w:tcPr>
+            <w:tcW w:w="4045" w:type="dxa"/>
+            <w:shd w:val="clear" w:color="auto" w:fill="auto"/>
+            <w:tcMar>
+              <w:left w:w="0" w:type="dxa"/>
+            </w:tcMar>
+            <w:vAlign w:val="center"/>
+          </w:tcPr>
+          <w:p>
+            <w:pPr>
+              <w:pStyle w:val="Heading4"/>
+              <w:rPr>
+                <w:del w:id="55" w:author="Dmitry Orlov" w:date="2016-02-24T22:57:00Z"/>
+              </w:rPr>
+            </w:pPr>
+          </w:p>
+        </w:tc>
       </w:tr>
     </w:tbl>
-    <w:p/>
+    <w:p>
+      <w:pPr>
+        <w:rPr>
+          <w:del w:id="56" w:author="Dmitry Orlov" w:date="2016-02-24T22:57:00Z"/>
+        </w:rPr>
+      </w:pPr>
+    </w:p>
     <w:tbl>
       <w:tblPr>
         <w:tblW w:w="5000" w:type="pct"/>
@@ -5226,6 +5383,7 @@
       <w:tr>
         <w:trPr>
           <w:trHeight w:val="288"/>
+          <w:del w:id="57" w:author="Dmitry Orlov" w:date="2016-02-24T22:57:00Z"/>
         </w:trPr>
         <w:tc>
           <w:tcPr>
@@ -5239,10 +5397,15 @@
           <w:p>
             <w:pPr>
               <w:pStyle w:val="Heading3"/>
-            </w:pPr>
-            <w:r>
-              <w:t>Discussion</w:t>
-            </w:r>
+              <w:rPr>
+                <w:del w:id="58" w:author="Dmitry Orlov" w:date="2016-02-24T22:57:00Z"/>
+              </w:rPr>
+            </w:pPr>
+            <w:del w:id="59" w:author="Dmitry Orlov" w:date="2016-02-24T22:57:00Z">
+              <w:r>
+                <w:delText>Discussion</w:delText>
+              </w:r>
+            </w:del>
           </w:p>
         </w:tc>
         <w:tc>
@@ -5255,12 +5418,19 @@
             <w:shd w:val="clear" w:color="auto" w:fill="auto"/>
             <w:vAlign w:val="center"/>
           </w:tcPr>
-          <w:p/>
-        </w:tc>
-      </w:tr>
-      <w:tr>
-        <w:trPr>
-          <w:trHeight w:val="288"/>
+          <w:p>
+            <w:pPr>
+              <w:rPr>
+                <w:del w:id="60" w:author="Dmitry Orlov" w:date="2016-02-24T22:57:00Z"/>
+              </w:rPr>
+            </w:pPr>
+          </w:p>
+        </w:tc>
+      </w:tr>
+      <w:tr>
+        <w:trPr>
+          <w:trHeight w:val="288"/>
+          <w:del w:id="61" w:author="Dmitry Orlov" w:date="2016-02-24T22:57:00Z"/>
         </w:trPr>
         <w:tc>
           <w:tcPr>
@@ -5269,12 +5439,19 @@
             <w:shd w:val="clear" w:color="auto" w:fill="auto"/>
             <w:vAlign w:val="center"/>
           </w:tcPr>
-          <w:p/>
-        </w:tc>
-      </w:tr>
-      <w:tr>
-        <w:trPr>
-          <w:trHeight w:val="288"/>
+          <w:p>
+            <w:pPr>
+              <w:rPr>
+                <w:del w:id="62" w:author="Dmitry Orlov" w:date="2016-02-24T22:57:00Z"/>
+              </w:rPr>
+            </w:pPr>
+          </w:p>
+        </w:tc>
+      </w:tr>
+      <w:tr>
+        <w:trPr>
+          <w:trHeight w:val="288"/>
+          <w:del w:id="63" w:author="Dmitry Orlov" w:date="2016-02-24T22:57:00Z"/>
         </w:trPr>
         <w:tc>
           <w:tcPr>
@@ -5286,12 +5463,19 @@
             <w:shd w:val="clear" w:color="auto" w:fill="auto"/>
             <w:vAlign w:val="center"/>
           </w:tcPr>
-          <w:p/>
-        </w:tc>
-      </w:tr>
-      <w:tr>
-        <w:trPr>
-          <w:trHeight w:val="288"/>
+          <w:p>
+            <w:pPr>
+              <w:rPr>
+                <w:del w:id="64" w:author="Dmitry Orlov" w:date="2016-02-24T22:57:00Z"/>
+              </w:rPr>
+            </w:pPr>
+          </w:p>
+        </w:tc>
+      </w:tr>
+      <w:tr>
+        <w:trPr>
+          <w:trHeight w:val="288"/>
+          <w:del w:id="65" w:author="Dmitry Orlov" w:date="2016-02-24T22:57:00Z"/>
         </w:trPr>
         <w:tc>
           <w:tcPr>
@@ -5305,10 +5489,15 @@
           <w:p>
             <w:pPr>
               <w:pStyle w:val="Heading3"/>
-            </w:pPr>
-            <w:r>
-              <w:t>Conclusions</w:t>
-            </w:r>
+              <w:rPr>
+                <w:del w:id="66" w:author="Dmitry Orlov" w:date="2016-02-24T22:57:00Z"/>
+              </w:rPr>
+            </w:pPr>
+            <w:del w:id="67" w:author="Dmitry Orlov" w:date="2016-02-24T22:57:00Z">
+              <w:r>
+                <w:delText>Conclusions</w:delText>
+              </w:r>
+            </w:del>
           </w:p>
         </w:tc>
         <w:tc>
@@ -5321,12 +5510,19 @@
             <w:shd w:val="clear" w:color="auto" w:fill="auto"/>
             <w:vAlign w:val="center"/>
           </w:tcPr>
-          <w:p/>
-        </w:tc>
-      </w:tr>
-      <w:tr>
-        <w:trPr>
-          <w:trHeight w:val="288"/>
+          <w:p>
+            <w:pPr>
+              <w:rPr>
+                <w:del w:id="68" w:author="Dmitry Orlov" w:date="2016-02-24T22:57:00Z"/>
+              </w:rPr>
+            </w:pPr>
+          </w:p>
+        </w:tc>
+      </w:tr>
+      <w:tr>
+        <w:trPr>
+          <w:trHeight w:val="288"/>
+          <w:del w:id="69" w:author="Dmitry Orlov" w:date="2016-02-24T22:57:00Z"/>
         </w:trPr>
         <w:tc>
           <w:tcPr>
@@ -5335,12 +5531,19 @@
             <w:shd w:val="clear" w:color="auto" w:fill="auto"/>
             <w:vAlign w:val="center"/>
           </w:tcPr>
-          <w:p/>
-        </w:tc>
-      </w:tr>
-      <w:tr>
-        <w:trPr>
-          <w:trHeight w:val="288"/>
+          <w:p>
+            <w:pPr>
+              <w:rPr>
+                <w:del w:id="70" w:author="Dmitry Orlov" w:date="2016-02-24T22:57:00Z"/>
+              </w:rPr>
+            </w:pPr>
+          </w:p>
+        </w:tc>
+      </w:tr>
+      <w:tr>
+        <w:trPr>
+          <w:trHeight w:val="288"/>
+          <w:del w:id="71" w:author="Dmitry Orlov" w:date="2016-02-24T22:57:00Z"/>
         </w:trPr>
         <w:tc>
           <w:tcPr>
@@ -5352,12 +5555,19 @@
             <w:shd w:val="clear" w:color="auto" w:fill="auto"/>
             <w:vAlign w:val="center"/>
           </w:tcPr>
-          <w:p/>
-        </w:tc>
-      </w:tr>
-      <w:tr>
-        <w:trPr>
-          <w:trHeight w:val="288"/>
+          <w:p>
+            <w:pPr>
+              <w:rPr>
+                <w:del w:id="72" w:author="Dmitry Orlov" w:date="2016-02-24T22:57:00Z"/>
+              </w:rPr>
+            </w:pPr>
+          </w:p>
+        </w:tc>
+      </w:tr>
+      <w:tr>
+        <w:trPr>
+          <w:trHeight w:val="288"/>
+          <w:del w:id="73" w:author="Dmitry Orlov" w:date="2016-02-24T22:57:00Z"/>
         </w:trPr>
         <w:tc>
           <w:tcPr>
@@ -5372,11 +5582,15 @@
           <w:p>
             <w:pPr>
               <w:pStyle w:val="Heading3"/>
-            </w:pPr>
-            <w:r>
-              <w:lastRenderedPageBreak/>
-              <w:t>Action items</w:t>
-            </w:r>
+              <w:rPr>
+                <w:del w:id="74" w:author="Dmitry Orlov" w:date="2016-02-24T22:57:00Z"/>
+              </w:rPr>
+            </w:pPr>
+            <w:del w:id="75" w:author="Dmitry Orlov" w:date="2016-02-24T22:57:00Z">
+              <w:r>
+                <w:delText>Action items</w:delText>
+              </w:r>
+            </w:del>
           </w:p>
         </w:tc>
         <w:tc>
@@ -5391,10 +5605,15 @@
           <w:p>
             <w:pPr>
               <w:pStyle w:val="Heading3"/>
-            </w:pPr>
-            <w:r>
-              <w:t>Person responsible</w:t>
-            </w:r>
+              <w:rPr>
+                <w:del w:id="76" w:author="Dmitry Orlov" w:date="2016-02-24T22:57:00Z"/>
+              </w:rPr>
+            </w:pPr>
+            <w:del w:id="77" w:author="Dmitry Orlov" w:date="2016-02-24T22:57:00Z">
+              <w:r>
+                <w:delText>Person responsible</w:delText>
+              </w:r>
+            </w:del>
           </w:p>
         </w:tc>
         <w:tc>
@@ -5409,16 +5628,22 @@
           <w:p>
             <w:pPr>
               <w:pStyle w:val="Heading3"/>
-            </w:pPr>
-            <w:r>
-              <w:t>Deadline</w:t>
-            </w:r>
-          </w:p>
-        </w:tc>
-      </w:tr>
-      <w:tr>
-        <w:trPr>
-          <w:trHeight w:val="288"/>
+              <w:rPr>
+                <w:del w:id="78" w:author="Dmitry Orlov" w:date="2016-02-24T22:57:00Z"/>
+              </w:rPr>
+            </w:pPr>
+            <w:del w:id="79" w:author="Dmitry Orlov" w:date="2016-02-24T22:57:00Z">
+              <w:r>
+                <w:delText>Deadline</w:delText>
+              </w:r>
+            </w:del>
+          </w:p>
+        </w:tc>
+      </w:tr>
+      <w:tr>
+        <w:trPr>
+          <w:trHeight w:val="288"/>
+          <w:del w:id="80" w:author="Dmitry Orlov" w:date="2016-02-24T22:57:00Z"/>
         </w:trPr>
         <w:tc>
           <w:tcPr>
@@ -5427,7 +5652,13 @@
             <w:shd w:val="clear" w:color="auto" w:fill="auto"/>
             <w:vAlign w:val="center"/>
           </w:tcPr>
-          <w:p/>
+          <w:p>
+            <w:pPr>
+              <w:rPr>
+                <w:del w:id="81" w:author="Dmitry Orlov" w:date="2016-02-24T22:57:00Z"/>
+              </w:rPr>
+            </w:pPr>
+          </w:p>
         </w:tc>
         <w:tc>
           <w:tcPr>
@@ -5435,7 +5666,13 @@
             <w:shd w:val="clear" w:color="auto" w:fill="auto"/>
             <w:vAlign w:val="center"/>
           </w:tcPr>
-          <w:p/>
+          <w:p>
+            <w:pPr>
+              <w:rPr>
+                <w:del w:id="82" w:author="Dmitry Orlov" w:date="2016-02-24T22:57:00Z"/>
+              </w:rPr>
+            </w:pPr>
+          </w:p>
         </w:tc>
         <w:tc>
           <w:tcPr>
@@ -5443,12 +5680,19 @@
             <w:shd w:val="clear" w:color="auto" w:fill="auto"/>
             <w:vAlign w:val="center"/>
           </w:tcPr>
-          <w:p/>
-        </w:tc>
-      </w:tr>
-      <w:tr>
-        <w:trPr>
-          <w:trHeight w:val="288"/>
+          <w:p>
+            <w:pPr>
+              <w:rPr>
+                <w:del w:id="83" w:author="Dmitry Orlov" w:date="2016-02-24T22:57:00Z"/>
+              </w:rPr>
+            </w:pPr>
+          </w:p>
+        </w:tc>
+      </w:tr>
+      <w:tr>
+        <w:trPr>
+          <w:trHeight w:val="288"/>
+          <w:del w:id="84" w:author="Dmitry Orlov" w:date="2016-02-24T22:57:00Z"/>
         </w:trPr>
         <w:tc>
           <w:tcPr>
@@ -5457,7 +5701,13 @@
             <w:shd w:val="clear" w:color="auto" w:fill="auto"/>
             <w:vAlign w:val="center"/>
           </w:tcPr>
-          <w:p/>
+          <w:p>
+            <w:pPr>
+              <w:rPr>
+                <w:del w:id="85" w:author="Dmitry Orlov" w:date="2016-02-24T22:57:00Z"/>
+              </w:rPr>
+            </w:pPr>
+          </w:p>
         </w:tc>
         <w:tc>
           <w:tcPr>
@@ -5465,7 +5715,13 @@
             <w:shd w:val="clear" w:color="auto" w:fill="auto"/>
             <w:vAlign w:val="center"/>
           </w:tcPr>
-          <w:p/>
+          <w:p>
+            <w:pPr>
+              <w:rPr>
+                <w:del w:id="86" w:author="Dmitry Orlov" w:date="2016-02-24T22:57:00Z"/>
+              </w:rPr>
+            </w:pPr>
+          </w:p>
         </w:tc>
         <w:tc>
           <w:tcPr>
@@ -5473,7 +5729,13 @@
             <w:shd w:val="clear" w:color="auto" w:fill="auto"/>
             <w:vAlign w:val="center"/>
           </w:tcPr>
-          <w:p/>
+          <w:p>
+            <w:pPr>
+              <w:rPr>
+                <w:del w:id="87" w:author="Dmitry Orlov" w:date="2016-02-24T22:57:00Z"/>
+              </w:rPr>
+            </w:pPr>
+          </w:p>
         </w:tc>
       </w:tr>
     </w:tbl>
@@ -5528,7 +5790,13 @@
             <w:shd w:val="clear" w:color="auto" w:fill="auto"/>
             <w:vAlign w:val="center"/>
           </w:tcPr>
-          <w:p/>
+          <w:p>
+            <w:ins w:id="88" w:author="Dmitry Orlov" w:date="2016-02-24T22:57:00Z">
+              <w:r>
+                <w:t>The action items are not yet absolute</w:t>
+              </w:r>
+            </w:ins>
+          </w:p>
         </w:tc>
       </w:tr>
     </w:tbl>
@@ -5761,6 +6029,14 @@
     <w:abstractNumId w:val="0"/>
   </w:num>
 </w:numbering>
+</file>
+
+<file path=word/people.xml><?xml version="1.0" encoding="utf-8"?>
+<w15:people xmlns:wpc="http://schemas.microsoft.com/office/word/2010/wordprocessingCanvas" xmlns:mc="http://schemas.openxmlformats.org/markup-compatibility/2006" xmlns:o="urn:schemas-microsoft-com:office:office" xmlns:r="http://schemas.openxmlformats.org/officeDocument/2006/relationships" xmlns:m="http://schemas.openxmlformats.org/officeDocument/2006/math" xmlns:v="urn:schemas-microsoft-com:vml" xmlns:wp14="http://schemas.microsoft.com/office/word/2010/wordprocessingDrawing" xmlns:wp="http://schemas.openxmlformats.org/drawingml/2006/wordprocessingDrawing" xmlns:w10="urn:schemas-microsoft-com:office:word" xmlns:w="http://schemas.openxmlformats.org/wordprocessingml/2006/main" xmlns:w14="http://schemas.microsoft.com/office/word/2010/wordml" xmlns:w15="http://schemas.microsoft.com/office/word/2012/wordml" xmlns:wpg="http://schemas.microsoft.com/office/word/2010/wordprocessingGroup" xmlns:wpi="http://schemas.microsoft.com/office/word/2010/wordprocessingInk" xmlns:wne="http://schemas.microsoft.com/office/word/2006/wordml" xmlns:wps="http://schemas.microsoft.com/office/word/2010/wordprocessingShape" mc:Ignorable="w14 w15 wp14">
+  <w15:person w15:author="Dmitry Orlov">
+    <w15:presenceInfo w15:providerId="Windows Live" w15:userId="16665409fbb6d160"/>
+  </w15:person>
+</w15:people>
 </file>
 
 <file path=word/styles.xml><?xml version="1.0" encoding="utf-8"?>
@@ -6377,58 +6653,6 @@
         </w:p>
       </w:docPartBody>
     </w:docPart>
-    <w:docPart>
-      <w:docPartPr>
-        <w:name w:val="5080ABD7304743968141B9B3CDF269F2"/>
-        <w:category>
-          <w:name w:val="General"/>
-          <w:gallery w:val="placeholder"/>
-        </w:category>
-        <w:types>
-          <w:type w:val="bbPlcHdr"/>
-        </w:types>
-        <w:behaviors>
-          <w:behavior w:val="content"/>
-        </w:behaviors>
-        <w:guid w:val="{287A6AED-8E41-4066-B590-29A3B3FB9020}"/>
-      </w:docPartPr>
-      <w:docPartBody>
-        <w:p>
-          <w:pPr>
-            <w:pStyle w:val="5080ABD7304743968141B9B3CDF269F2"/>
-          </w:pPr>
-          <w:r>
-            <w:t>[Topic]</w:t>
-          </w:r>
-        </w:p>
-      </w:docPartBody>
-    </w:docPart>
-    <w:docPart>
-      <w:docPartPr>
-        <w:name w:val="78A8BFBCA80E44FEB384B6A3EBDDF45F"/>
-        <w:category>
-          <w:name w:val="General"/>
-          <w:gallery w:val="placeholder"/>
-        </w:category>
-        <w:types>
-          <w:type w:val="bbPlcHdr"/>
-        </w:types>
-        <w:behaviors>
-          <w:behavior w:val="content"/>
-        </w:behaviors>
-        <w:guid w:val="{C01B632A-5E33-4F5C-855A-EEF6487DB21E}"/>
-      </w:docPartPr>
-      <w:docPartBody>
-        <w:p>
-          <w:pPr>
-            <w:pStyle w:val="78A8BFBCA80E44FEB384B6A3EBDDF45F"/>
-          </w:pPr>
-          <w:r>
-            <w:t>[Topic]</w:t>
-          </w:r>
-        </w:p>
-      </w:docPartBody>
-    </w:docPart>
   </w:docParts>
 </w:glossaryDocument>
 </file>
@@ -6458,7 +6682,7 @@
   </w:font>
   <w:font w:name="Tahoma">
     <w:panose1 w:val="020B0604030504040204"/>
-    <w:charset w:val="00"/>
+    <w:charset w:val="CC"/>
     <w:family w:val="swiss"/>
     <w:pitch w:val="variable"/>
     <w:sig w:usb0="E1002EFF" w:usb1="C000605B" w:usb2="00000029" w:usb3="00000000" w:csb0="000101FF" w:csb1="00000000"/>
@@ -6497,6 +6721,7 @@
     <w:rsidRoot w:val="00F032B6"/>
     <w:rsid w:val="001C6858"/>
     <w:rsid w:val="001E61E3"/>
+    <w:rsid w:val="00411DAB"/>
     <w:rsid w:val="00657E54"/>
     <w:rsid w:val="00830F1F"/>
     <w:rsid w:val="00B246B4"/>

</xml_diff>

<commit_message>
Final version of the tut minutes for week 2
sent them to Bert
</commit_message>
<xml_diff>
--- a/Administrative/Week2/Tut_Meeting_2_Minutes.docx
+++ b/Administrative/Week2/Tut_Meeting_2_Minutes.docx
@@ -10,6 +10,8 @@
         </w:tabs>
         <w:jc w:val="right"/>
       </w:pPr>
+      <w:bookmarkStart w:id="0" w:name="_GoBack"/>
+      <w:bookmarkEnd w:id="0"/>
       <w:r>
         <w:t>Meeting 2</w:t>
       </w:r>
@@ -325,7 +327,10 @@
             </w:r>
             <w:proofErr w:type="spellEnd"/>
             <w:r>
-              <w:t xml:space="preserve">; </w:t>
+              <w:t>,</w:t>
+            </w:r>
+            <w:r>
+              <w:t xml:space="preserve"> </w:t>
             </w:r>
             <w:proofErr w:type="spellStart"/>
             <w:r>
@@ -423,11 +428,11 @@
             <w:pPr>
               <w:pStyle w:val="Heading4"/>
             </w:pPr>
-            <w:bookmarkStart w:id="0" w:name="MinuteTopic"/>
-            <w:bookmarkStart w:id="1" w:name="MinuteItems"/>
-            <w:bookmarkStart w:id="2" w:name="MinuteTopicSection"/>
-            <w:bookmarkEnd w:id="0"/>
+            <w:bookmarkStart w:id="1" w:name="MinuteTopic"/>
+            <w:bookmarkStart w:id="2" w:name="MinuteItems"/>
+            <w:bookmarkStart w:id="3" w:name="MinuteTopicSection"/>
             <w:bookmarkEnd w:id="1"/>
+            <w:bookmarkEnd w:id="2"/>
             <w:r>
               <w:t>n/a</w:t>
             </w:r>
@@ -497,8 +502,8 @@
             <w:pPr>
               <w:pStyle w:val="Heading3"/>
             </w:pPr>
-            <w:bookmarkStart w:id="3" w:name="MinuteDiscussion"/>
-            <w:bookmarkEnd w:id="3"/>
+            <w:bookmarkStart w:id="4" w:name="MinuteDiscussion"/>
+            <w:bookmarkEnd w:id="4"/>
             <w:r>
               <w:t>Discussion</w:t>
             </w:r>
@@ -593,8 +598,8 @@
             <w:pPr>
               <w:pStyle w:val="Heading3"/>
             </w:pPr>
-            <w:bookmarkStart w:id="4" w:name="MinuteConclusion"/>
-            <w:bookmarkEnd w:id="4"/>
+            <w:bookmarkStart w:id="5" w:name="MinuteConclusion"/>
+            <w:bookmarkEnd w:id="5"/>
             <w:r>
               <w:t>Conclusions</w:t>
             </w:r>
@@ -716,8 +721,8 @@
             <w:pPr>
               <w:pStyle w:val="Heading3"/>
             </w:pPr>
-            <w:bookmarkStart w:id="5" w:name="MinuteActionItems"/>
-            <w:bookmarkEnd w:id="5"/>
+            <w:bookmarkStart w:id="6" w:name="MinuteActionItems"/>
+            <w:bookmarkEnd w:id="6"/>
             <w:r>
               <w:t>Action items</w:t>
             </w:r>
@@ -736,8 +741,8 @@
             <w:pPr>
               <w:pStyle w:val="Heading3"/>
             </w:pPr>
-            <w:bookmarkStart w:id="6" w:name="MinutePersonResponsible"/>
-            <w:bookmarkEnd w:id="6"/>
+            <w:bookmarkStart w:id="7" w:name="MinutePersonResponsible"/>
+            <w:bookmarkEnd w:id="7"/>
             <w:r>
               <w:t>Person responsible</w:t>
             </w:r>
@@ -756,8 +761,8 @@
             <w:pPr>
               <w:pStyle w:val="Heading3"/>
             </w:pPr>
-            <w:bookmarkStart w:id="7" w:name="MinuteDeadline"/>
-            <w:bookmarkEnd w:id="7"/>
+            <w:bookmarkStart w:id="8" w:name="MinuteDeadline"/>
+            <w:bookmarkEnd w:id="8"/>
             <w:r>
               <w:t>Deadline</w:t>
             </w:r>
@@ -2878,7 +2883,7 @@
           </w:p>
         </w:tc>
       </w:tr>
-      <w:bookmarkEnd w:id="2"/>
+      <w:bookmarkEnd w:id="3"/>
     </w:tbl>
     <w:p/>
     <w:tbl>
@@ -3890,7 +3895,13 @@
           </w:tcPr>
           <w:p>
             <w:r>
-              <w:t>Prepare the questions</w:t>
+              <w:t>Finish</w:t>
+            </w:r>
+            <w:r>
+              <w:t xml:space="preserve"> </w:t>
+            </w:r>
+            <w:r>
+              <w:t>the questions</w:t>
             </w:r>
           </w:p>
         </w:tc>
@@ -3934,11 +3945,6 @@
             <w:r>
               <w:t>Send the questions</w:t>
             </w:r>
-            <w:del w:id="8" w:author="Dmitry Orlov" w:date="2016-02-24T22:56:00Z">
-              <w:r>
-                <w:delText xml:space="preserve"> to Bert</w:delText>
-              </w:r>
-            </w:del>
           </w:p>
         </w:tc>
         <w:tc>
@@ -3948,13 +3954,8 @@
             <w:vAlign w:val="center"/>
           </w:tcPr>
           <w:p>
-            <w:proofErr w:type="spellStart"/>
-            <w:r>
-              <w:t>Atanas</w:t>
-            </w:r>
-            <w:proofErr w:type="spellEnd"/>
-            <w:r>
-              <w:t xml:space="preserve"> </w:t>
+            <w:r>
+              <w:t>N/A</w:t>
             </w:r>
           </w:p>
         </w:tc>
@@ -3968,14 +3969,6 @@
             <w:r>
               <w:t>Wed evening</w:t>
             </w:r>
-            <w:r>
-              <w:t>/</w:t>
-            </w:r>
-            <w:proofErr w:type="spellStart"/>
-            <w:r>
-              <w:t>THursday</w:t>
-            </w:r>
-            <w:proofErr w:type="spellEnd"/>
           </w:p>
         </w:tc>
       </w:tr>
@@ -4256,10 +4249,7 @@
             <w:shd w:val="clear" w:color="auto" w:fill="auto"/>
             <w:vAlign w:val="center"/>
           </w:tcPr>
-          <w:p>
-            <w:bookmarkStart w:id="9" w:name="_GoBack"/>
-            <w:bookmarkEnd w:id="9"/>
-          </w:p>
+          <w:p/>
         </w:tc>
       </w:tr>
       <w:tr>
@@ -4426,11 +4416,9 @@
             <w:r>
               <w:t>Action items</w:t>
             </w:r>
-            <w:ins w:id="10" w:author="Dmitry Orlov" w:date="2016-02-24T22:56:00Z">
-              <w:r>
-                <w:t xml:space="preserve"> (NEEDS VERIFICATION)</w:t>
-              </w:r>
-            </w:ins>
+            <w:r>
+              <w:t xml:space="preserve"> (NEEDS VERIFICATION)</w:t>
+            </w:r>
           </w:p>
         </w:tc>
         <w:tc>
@@ -4511,6 +4499,9 @@
             <w:r>
               <w:t>Saturday</w:t>
             </w:r>
+            <w:r>
+              <w:t xml:space="preserve"> afternoon</w:t>
+            </w:r>
           </w:p>
         </w:tc>
       </w:tr>
@@ -4551,13 +4542,14 @@
           </w:tcPr>
           <w:p>
             <w:r>
-              <w:t xml:space="preserve">Thursday </w:t>
-            </w:r>
-            <w:proofErr w:type="spellStart"/>
-            <w:r>
-              <w:t>evnng</w:t>
-            </w:r>
-            <w:proofErr w:type="spellEnd"/>
+              <w:t>Friday</w:t>
+            </w:r>
+            <w:r>
+              <w:t xml:space="preserve"> </w:t>
+            </w:r>
+            <w:r>
+              <w:t>afternoon</w:t>
+            </w:r>
           </w:p>
         </w:tc>
       </w:tr>
@@ -4783,962 +4775,6 @@
       </w:tr>
     </w:tbl>
     <w:p/>
-    <w:tbl>
-      <w:tblPr>
-        <w:tblW w:w="3255" w:type="pct"/>
-        <w:tblLayout w:type="fixed"/>
-        <w:tblCellMar>
-          <w:top w:w="14" w:type="dxa"/>
-          <w:left w:w="0" w:type="dxa"/>
-          <w:bottom w:w="14" w:type="dxa"/>
-          <w:right w:w="0" w:type="dxa"/>
-        </w:tblCellMar>
-        <w:tblLook w:val="0000" w:firstRow="0" w:lastRow="0" w:firstColumn="0" w:lastColumn="0" w:noHBand="0" w:noVBand="0"/>
-        <w:tblPrChange w:id="11" w:author="Dmitry Orlov" w:date="2016-02-24T22:57:00Z">
-          <w:tblPr>
-            <w:tblW w:w="3255" w:type="pct"/>
-            <w:tblLayout w:type="fixed"/>
-            <w:tblCellMar>
-              <w:top w:w="14" w:type="dxa"/>
-              <w:left w:w="0" w:type="dxa"/>
-              <w:bottom w:w="14" w:type="dxa"/>
-              <w:right w:w="0" w:type="dxa"/>
-            </w:tblCellMar>
-            <w:tblLook w:val="0000" w:firstRow="0" w:lastRow="0" w:firstColumn="0" w:lastColumn="0" w:noHBand="0" w:noVBand="0"/>
-          </w:tblPr>
-        </w:tblPrChange>
-      </w:tblPr>
-      <w:tblGrid>
-        <w:gridCol w:w="2518"/>
-        <w:gridCol w:w="4044"/>
-        <w:tblGridChange w:id="12">
-          <w:tblGrid>
-            <w:gridCol w:w="2518"/>
-            <w:gridCol w:w="4044"/>
-          </w:tblGrid>
-        </w:tblGridChange>
-      </w:tblGrid>
-      <w:tr>
-        <w:trPr>
-          <w:del w:id="13" w:author="Dmitry Orlov" w:date="2016-02-24T22:57:00Z"/>
-        </w:trPr>
-        <w:tc>
-          <w:tcPr>
-            <w:tcW w:w="2518" w:type="dxa"/>
-            <w:shd w:val="clear" w:color="auto" w:fill="auto"/>
-            <w:tcMar>
-              <w:left w:w="0" w:type="dxa"/>
-            </w:tcMar>
-            <w:vAlign w:val="center"/>
-            <w:tcPrChange w:id="14" w:author="Dmitry Orlov" w:date="2016-02-24T22:57:00Z">
-              <w:tcPr>
-                <w:tcW w:w="2518" w:type="dxa"/>
-                <w:shd w:val="clear" w:color="auto" w:fill="auto"/>
-                <w:tcMar>
-                  <w:left w:w="0" w:type="dxa"/>
-                </w:tcMar>
-                <w:vAlign w:val="center"/>
-              </w:tcPr>
-            </w:tcPrChange>
-          </w:tcPr>
-          <w:p>
-            <w:pPr>
-              <w:pStyle w:val="Heading4"/>
-              <w:rPr>
-                <w:del w:id="15" w:author="Dmitry Orlov" w:date="2016-02-24T22:57:00Z"/>
-              </w:rPr>
-            </w:pPr>
-            <w:del w:id="16" w:author="Dmitry Orlov" w:date="2016-02-24T22:57:00Z">
-              <w:r>
-                <w:delText>N/A</w:delText>
-              </w:r>
-            </w:del>
-          </w:p>
-        </w:tc>
-        <w:tc>
-          <w:tcPr>
-            <w:tcW w:w="4044" w:type="dxa"/>
-            <w:shd w:val="clear" w:color="auto" w:fill="auto"/>
-            <w:tcMar>
-              <w:left w:w="0" w:type="dxa"/>
-            </w:tcMar>
-            <w:vAlign w:val="center"/>
-            <w:tcPrChange w:id="17" w:author="Dmitry Orlov" w:date="2016-02-24T22:57:00Z">
-              <w:tcPr>
-                <w:tcW w:w="4045" w:type="dxa"/>
-                <w:shd w:val="clear" w:color="auto" w:fill="auto"/>
-                <w:tcMar>
-                  <w:left w:w="0" w:type="dxa"/>
-                </w:tcMar>
-                <w:vAlign w:val="center"/>
-              </w:tcPr>
-            </w:tcPrChange>
-          </w:tcPr>
-          <w:p>
-            <w:pPr>
-              <w:pStyle w:val="Heading4"/>
-              <w:rPr>
-                <w:del w:id="18" w:author="Dmitry Orlov" w:date="2016-02-24T22:57:00Z"/>
-              </w:rPr>
-            </w:pPr>
-          </w:p>
-        </w:tc>
-      </w:tr>
-    </w:tbl>
-    <w:p>
-      <w:pPr>
-        <w:rPr>
-          <w:del w:id="19" w:author="Dmitry Orlov" w:date="2016-02-24T22:57:00Z"/>
-        </w:rPr>
-      </w:pPr>
-    </w:p>
-    <w:tbl>
-      <w:tblPr>
-        <w:tblW w:w="5000" w:type="pct"/>
-        <w:tblBorders>
-          <w:top w:val="single" w:sz="4" w:space="0" w:color="BFBFBF" w:themeColor="background1" w:themeShade="BF"/>
-          <w:left w:val="single" w:sz="4" w:space="0" w:color="BFBFBF" w:themeColor="background1" w:themeShade="BF"/>
-          <w:bottom w:val="single" w:sz="4" w:space="0" w:color="BFBFBF" w:themeColor="background1" w:themeShade="BF"/>
-          <w:right w:val="single" w:sz="4" w:space="0" w:color="BFBFBF" w:themeColor="background1" w:themeShade="BF"/>
-          <w:insideH w:val="single" w:sz="4" w:space="0" w:color="BFBFBF" w:themeColor="background1" w:themeShade="BF"/>
-          <w:insideV w:val="single" w:sz="4" w:space="0" w:color="BFBFBF" w:themeColor="background1" w:themeShade="BF"/>
-        </w:tblBorders>
-        <w:tblLayout w:type="fixed"/>
-        <w:tblCellMar>
-          <w:top w:w="14" w:type="dxa"/>
-          <w:left w:w="0" w:type="dxa"/>
-          <w:bottom w:w="14" w:type="dxa"/>
-          <w:right w:w="0" w:type="dxa"/>
-        </w:tblCellMar>
-        <w:tblLook w:val="0000" w:firstRow="0" w:lastRow="0" w:firstColumn="0" w:lastColumn="0" w:noHBand="0" w:noVBand="0"/>
-      </w:tblPr>
-      <w:tblGrid>
-        <w:gridCol w:w="1370"/>
-        <w:gridCol w:w="4527"/>
-        <w:gridCol w:w="2706"/>
-        <w:gridCol w:w="1467"/>
-      </w:tblGrid>
-      <w:tr>
-        <w:trPr>
-          <w:trHeight w:val="288"/>
-          <w:del w:id="20" w:author="Dmitry Orlov" w:date="2016-02-24T22:57:00Z"/>
-        </w:trPr>
-        <w:tc>
-          <w:tcPr>
-            <w:tcW w:w="1381" w:type="dxa"/>
-            <w:tcBorders>
-              <w:top w:val="single" w:sz="12" w:space="0" w:color="BFBFBF" w:themeColor="background1" w:themeShade="BF"/>
-            </w:tcBorders>
-            <w:shd w:val="clear" w:color="auto" w:fill="F2F2F2" w:themeFill="background1" w:themeFillShade="F2"/>
-            <w:vAlign w:val="center"/>
-          </w:tcPr>
-          <w:p>
-            <w:pPr>
-              <w:pStyle w:val="Heading3"/>
-              <w:rPr>
-                <w:del w:id="21" w:author="Dmitry Orlov" w:date="2016-02-24T22:57:00Z"/>
-              </w:rPr>
-            </w:pPr>
-            <w:del w:id="22" w:author="Dmitry Orlov" w:date="2016-02-24T22:57:00Z">
-              <w:r>
-                <w:delText>Discussion</w:delText>
-              </w:r>
-            </w:del>
-          </w:p>
-        </w:tc>
-        <w:tc>
-          <w:tcPr>
-            <w:tcW w:w="8765" w:type="dxa"/>
-            <w:gridSpan w:val="3"/>
-            <w:tcBorders>
-              <w:top w:val="single" w:sz="12" w:space="0" w:color="BFBFBF" w:themeColor="background1" w:themeShade="BF"/>
-            </w:tcBorders>
-            <w:shd w:val="clear" w:color="auto" w:fill="auto"/>
-            <w:vAlign w:val="center"/>
-          </w:tcPr>
-          <w:p>
-            <w:pPr>
-              <w:rPr>
-                <w:del w:id="23" w:author="Dmitry Orlov" w:date="2016-02-24T22:57:00Z"/>
-              </w:rPr>
-            </w:pPr>
-          </w:p>
-        </w:tc>
-      </w:tr>
-      <w:tr>
-        <w:trPr>
-          <w:trHeight w:val="288"/>
-          <w:del w:id="24" w:author="Dmitry Orlov" w:date="2016-02-24T22:57:00Z"/>
-        </w:trPr>
-        <w:tc>
-          <w:tcPr>
-            <w:tcW w:w="10146" w:type="dxa"/>
-            <w:gridSpan w:val="4"/>
-            <w:shd w:val="clear" w:color="auto" w:fill="auto"/>
-            <w:vAlign w:val="center"/>
-          </w:tcPr>
-          <w:p>
-            <w:pPr>
-              <w:rPr>
-                <w:del w:id="25" w:author="Dmitry Orlov" w:date="2016-02-24T22:57:00Z"/>
-              </w:rPr>
-            </w:pPr>
-          </w:p>
-        </w:tc>
-      </w:tr>
-      <w:tr>
-        <w:trPr>
-          <w:trHeight w:val="288"/>
-          <w:del w:id="26" w:author="Dmitry Orlov" w:date="2016-02-24T22:57:00Z"/>
-        </w:trPr>
-        <w:tc>
-          <w:tcPr>
-            <w:tcW w:w="10146" w:type="dxa"/>
-            <w:gridSpan w:val="4"/>
-            <w:tcBorders>
-              <w:bottom w:val="single" w:sz="12" w:space="0" w:color="BFBFBF" w:themeColor="background1" w:themeShade="BF"/>
-            </w:tcBorders>
-            <w:shd w:val="clear" w:color="auto" w:fill="auto"/>
-            <w:vAlign w:val="center"/>
-          </w:tcPr>
-          <w:p>
-            <w:pPr>
-              <w:rPr>
-                <w:del w:id="27" w:author="Dmitry Orlov" w:date="2016-02-24T22:57:00Z"/>
-              </w:rPr>
-            </w:pPr>
-          </w:p>
-        </w:tc>
-      </w:tr>
-      <w:tr>
-        <w:trPr>
-          <w:trHeight w:val="288"/>
-          <w:del w:id="28" w:author="Dmitry Orlov" w:date="2016-02-24T22:57:00Z"/>
-        </w:trPr>
-        <w:tc>
-          <w:tcPr>
-            <w:tcW w:w="1381" w:type="dxa"/>
-            <w:tcBorders>
-              <w:top w:val="single" w:sz="12" w:space="0" w:color="BFBFBF" w:themeColor="background1" w:themeShade="BF"/>
-            </w:tcBorders>
-            <w:shd w:val="clear" w:color="auto" w:fill="F2F2F2" w:themeFill="background1" w:themeFillShade="F2"/>
-            <w:vAlign w:val="center"/>
-          </w:tcPr>
-          <w:p>
-            <w:pPr>
-              <w:pStyle w:val="Heading3"/>
-              <w:rPr>
-                <w:del w:id="29" w:author="Dmitry Orlov" w:date="2016-02-24T22:57:00Z"/>
-              </w:rPr>
-            </w:pPr>
-            <w:del w:id="30" w:author="Dmitry Orlov" w:date="2016-02-24T22:57:00Z">
-              <w:r>
-                <w:delText>Conclusions</w:delText>
-              </w:r>
-            </w:del>
-          </w:p>
-        </w:tc>
-        <w:tc>
-          <w:tcPr>
-            <w:tcW w:w="8765" w:type="dxa"/>
-            <w:gridSpan w:val="3"/>
-            <w:tcBorders>
-              <w:top w:val="single" w:sz="12" w:space="0" w:color="BFBFBF" w:themeColor="background1" w:themeShade="BF"/>
-            </w:tcBorders>
-            <w:shd w:val="clear" w:color="auto" w:fill="auto"/>
-            <w:vAlign w:val="center"/>
-          </w:tcPr>
-          <w:p>
-            <w:pPr>
-              <w:rPr>
-                <w:del w:id="31" w:author="Dmitry Orlov" w:date="2016-02-24T22:57:00Z"/>
-              </w:rPr>
-            </w:pPr>
-          </w:p>
-        </w:tc>
-      </w:tr>
-      <w:tr>
-        <w:trPr>
-          <w:trHeight w:val="288"/>
-          <w:del w:id="32" w:author="Dmitry Orlov" w:date="2016-02-24T22:57:00Z"/>
-        </w:trPr>
-        <w:tc>
-          <w:tcPr>
-            <w:tcW w:w="10146" w:type="dxa"/>
-            <w:gridSpan w:val="4"/>
-            <w:shd w:val="clear" w:color="auto" w:fill="auto"/>
-            <w:vAlign w:val="center"/>
-          </w:tcPr>
-          <w:p>
-            <w:pPr>
-              <w:rPr>
-                <w:del w:id="33" w:author="Dmitry Orlov" w:date="2016-02-24T22:57:00Z"/>
-              </w:rPr>
-            </w:pPr>
-          </w:p>
-        </w:tc>
-      </w:tr>
-      <w:tr>
-        <w:trPr>
-          <w:trHeight w:val="288"/>
-          <w:del w:id="34" w:author="Dmitry Orlov" w:date="2016-02-24T22:57:00Z"/>
-        </w:trPr>
-        <w:tc>
-          <w:tcPr>
-            <w:tcW w:w="10146" w:type="dxa"/>
-            <w:gridSpan w:val="4"/>
-            <w:tcBorders>
-              <w:bottom w:val="single" w:sz="12" w:space="0" w:color="BFBFBF" w:themeColor="background1" w:themeShade="BF"/>
-            </w:tcBorders>
-            <w:shd w:val="clear" w:color="auto" w:fill="auto"/>
-            <w:vAlign w:val="center"/>
-          </w:tcPr>
-          <w:p>
-            <w:pPr>
-              <w:rPr>
-                <w:del w:id="35" w:author="Dmitry Orlov" w:date="2016-02-24T22:57:00Z"/>
-              </w:rPr>
-            </w:pPr>
-          </w:p>
-        </w:tc>
-      </w:tr>
-      <w:tr>
-        <w:trPr>
-          <w:trHeight w:val="288"/>
-          <w:del w:id="36" w:author="Dmitry Orlov" w:date="2016-02-24T22:57:00Z"/>
-        </w:trPr>
-        <w:tc>
-          <w:tcPr>
-            <w:tcW w:w="5942" w:type="dxa"/>
-            <w:gridSpan w:val="2"/>
-            <w:tcBorders>
-              <w:top w:val="single" w:sz="12" w:space="0" w:color="BFBFBF" w:themeColor="background1" w:themeShade="BF"/>
-            </w:tcBorders>
-            <w:shd w:val="clear" w:color="auto" w:fill="F2F2F2" w:themeFill="background1" w:themeFillShade="F2"/>
-            <w:vAlign w:val="center"/>
-          </w:tcPr>
-          <w:p>
-            <w:pPr>
-              <w:pStyle w:val="Heading3"/>
-              <w:rPr>
-                <w:del w:id="37" w:author="Dmitry Orlov" w:date="2016-02-24T22:57:00Z"/>
-              </w:rPr>
-            </w:pPr>
-            <w:del w:id="38" w:author="Dmitry Orlov" w:date="2016-02-24T22:57:00Z">
-              <w:r>
-                <w:delText>Action items</w:delText>
-              </w:r>
-            </w:del>
-          </w:p>
-        </w:tc>
-        <w:tc>
-          <w:tcPr>
-            <w:tcW w:w="2726" w:type="dxa"/>
-            <w:tcBorders>
-              <w:top w:val="single" w:sz="12" w:space="0" w:color="BFBFBF" w:themeColor="background1" w:themeShade="BF"/>
-            </w:tcBorders>
-            <w:shd w:val="clear" w:color="auto" w:fill="F2F2F2" w:themeFill="background1" w:themeFillShade="F2"/>
-            <w:vAlign w:val="center"/>
-          </w:tcPr>
-          <w:p>
-            <w:pPr>
-              <w:pStyle w:val="Heading3"/>
-              <w:rPr>
-                <w:del w:id="39" w:author="Dmitry Orlov" w:date="2016-02-24T22:57:00Z"/>
-              </w:rPr>
-            </w:pPr>
-            <w:del w:id="40" w:author="Dmitry Orlov" w:date="2016-02-24T22:57:00Z">
-              <w:r>
-                <w:delText>Person responsible</w:delText>
-              </w:r>
-            </w:del>
-          </w:p>
-        </w:tc>
-        <w:tc>
-          <w:tcPr>
-            <w:tcW w:w="1478" w:type="dxa"/>
-            <w:tcBorders>
-              <w:top w:val="single" w:sz="12" w:space="0" w:color="BFBFBF" w:themeColor="background1" w:themeShade="BF"/>
-            </w:tcBorders>
-            <w:shd w:val="clear" w:color="auto" w:fill="F2F2F2" w:themeFill="background1" w:themeFillShade="F2"/>
-            <w:vAlign w:val="center"/>
-          </w:tcPr>
-          <w:p>
-            <w:pPr>
-              <w:pStyle w:val="Heading3"/>
-              <w:rPr>
-                <w:del w:id="41" w:author="Dmitry Orlov" w:date="2016-02-24T22:57:00Z"/>
-              </w:rPr>
-            </w:pPr>
-            <w:del w:id="42" w:author="Dmitry Orlov" w:date="2016-02-24T22:57:00Z">
-              <w:r>
-                <w:delText>Deadline</w:delText>
-              </w:r>
-            </w:del>
-          </w:p>
-        </w:tc>
-      </w:tr>
-      <w:tr>
-        <w:trPr>
-          <w:trHeight w:val="288"/>
-          <w:del w:id="43" w:author="Dmitry Orlov" w:date="2016-02-24T22:57:00Z"/>
-        </w:trPr>
-        <w:tc>
-          <w:tcPr>
-            <w:tcW w:w="5942" w:type="dxa"/>
-            <w:gridSpan w:val="2"/>
-            <w:shd w:val="clear" w:color="auto" w:fill="auto"/>
-            <w:vAlign w:val="center"/>
-          </w:tcPr>
-          <w:p>
-            <w:pPr>
-              <w:rPr>
-                <w:del w:id="44" w:author="Dmitry Orlov" w:date="2016-02-24T22:57:00Z"/>
-              </w:rPr>
-            </w:pPr>
-          </w:p>
-        </w:tc>
-        <w:tc>
-          <w:tcPr>
-            <w:tcW w:w="2726" w:type="dxa"/>
-            <w:shd w:val="clear" w:color="auto" w:fill="auto"/>
-            <w:vAlign w:val="center"/>
-          </w:tcPr>
-          <w:p>
-            <w:pPr>
-              <w:rPr>
-                <w:del w:id="45" w:author="Dmitry Orlov" w:date="2016-02-24T22:57:00Z"/>
-              </w:rPr>
-            </w:pPr>
-          </w:p>
-        </w:tc>
-        <w:tc>
-          <w:tcPr>
-            <w:tcW w:w="1478" w:type="dxa"/>
-            <w:shd w:val="clear" w:color="auto" w:fill="auto"/>
-            <w:vAlign w:val="center"/>
-          </w:tcPr>
-          <w:p>
-            <w:pPr>
-              <w:rPr>
-                <w:del w:id="46" w:author="Dmitry Orlov" w:date="2016-02-24T22:57:00Z"/>
-              </w:rPr>
-            </w:pPr>
-          </w:p>
-        </w:tc>
-      </w:tr>
-      <w:tr>
-        <w:trPr>
-          <w:trHeight w:val="288"/>
-          <w:del w:id="47" w:author="Dmitry Orlov" w:date="2016-02-24T22:57:00Z"/>
-        </w:trPr>
-        <w:tc>
-          <w:tcPr>
-            <w:tcW w:w="5942" w:type="dxa"/>
-            <w:gridSpan w:val="2"/>
-            <w:shd w:val="clear" w:color="auto" w:fill="auto"/>
-            <w:vAlign w:val="center"/>
-          </w:tcPr>
-          <w:p>
-            <w:pPr>
-              <w:rPr>
-                <w:del w:id="48" w:author="Dmitry Orlov" w:date="2016-02-24T22:57:00Z"/>
-              </w:rPr>
-            </w:pPr>
-          </w:p>
-        </w:tc>
-        <w:tc>
-          <w:tcPr>
-            <w:tcW w:w="2726" w:type="dxa"/>
-            <w:shd w:val="clear" w:color="auto" w:fill="auto"/>
-            <w:vAlign w:val="center"/>
-          </w:tcPr>
-          <w:p>
-            <w:pPr>
-              <w:rPr>
-                <w:del w:id="49" w:author="Dmitry Orlov" w:date="2016-02-24T22:57:00Z"/>
-              </w:rPr>
-            </w:pPr>
-          </w:p>
-        </w:tc>
-        <w:tc>
-          <w:tcPr>
-            <w:tcW w:w="1478" w:type="dxa"/>
-            <w:shd w:val="clear" w:color="auto" w:fill="auto"/>
-            <w:vAlign w:val="center"/>
-          </w:tcPr>
-          <w:p>
-            <w:pPr>
-              <w:rPr>
-                <w:del w:id="50" w:author="Dmitry Orlov" w:date="2016-02-24T22:57:00Z"/>
-              </w:rPr>
-            </w:pPr>
-          </w:p>
-        </w:tc>
-      </w:tr>
-    </w:tbl>
-    <w:p>
-      <w:pPr>
-        <w:rPr>
-          <w:del w:id="51" w:author="Dmitry Orlov" w:date="2016-02-24T22:57:00Z"/>
-        </w:rPr>
-      </w:pPr>
-    </w:p>
-    <w:tbl>
-      <w:tblPr>
-        <w:tblW w:w="3255" w:type="pct"/>
-        <w:tblLayout w:type="fixed"/>
-        <w:tblCellMar>
-          <w:top w:w="14" w:type="dxa"/>
-          <w:left w:w="0" w:type="dxa"/>
-          <w:bottom w:w="14" w:type="dxa"/>
-          <w:right w:w="0" w:type="dxa"/>
-        </w:tblCellMar>
-        <w:tblLook w:val="0000" w:firstRow="0" w:lastRow="0" w:firstColumn="0" w:lastColumn="0" w:noHBand="0" w:noVBand="0"/>
-      </w:tblPr>
-      <w:tblGrid>
-        <w:gridCol w:w="2518"/>
-        <w:gridCol w:w="4044"/>
-      </w:tblGrid>
-      <w:tr>
-        <w:trPr>
-          <w:del w:id="52" w:author="Dmitry Orlov" w:date="2016-02-24T22:57:00Z"/>
-        </w:trPr>
-        <w:tc>
-          <w:tcPr>
-            <w:tcW w:w="2518" w:type="dxa"/>
-            <w:shd w:val="clear" w:color="auto" w:fill="auto"/>
-            <w:tcMar>
-              <w:left w:w="0" w:type="dxa"/>
-            </w:tcMar>
-            <w:vAlign w:val="center"/>
-          </w:tcPr>
-          <w:p>
-            <w:pPr>
-              <w:pStyle w:val="Heading4"/>
-              <w:rPr>
-                <w:del w:id="53" w:author="Dmitry Orlov" w:date="2016-02-24T22:57:00Z"/>
-              </w:rPr>
-            </w:pPr>
-            <w:del w:id="54" w:author="Dmitry Orlov" w:date="2016-02-24T22:57:00Z">
-              <w:r>
-                <w:delText>N/A</w:delText>
-              </w:r>
-            </w:del>
-          </w:p>
-        </w:tc>
-        <w:tc>
-          <w:tcPr>
-            <w:tcW w:w="4045" w:type="dxa"/>
-            <w:shd w:val="clear" w:color="auto" w:fill="auto"/>
-            <w:tcMar>
-              <w:left w:w="0" w:type="dxa"/>
-            </w:tcMar>
-            <w:vAlign w:val="center"/>
-          </w:tcPr>
-          <w:p>
-            <w:pPr>
-              <w:pStyle w:val="Heading4"/>
-              <w:rPr>
-                <w:del w:id="55" w:author="Dmitry Orlov" w:date="2016-02-24T22:57:00Z"/>
-              </w:rPr>
-            </w:pPr>
-          </w:p>
-        </w:tc>
-      </w:tr>
-    </w:tbl>
-    <w:p>
-      <w:pPr>
-        <w:rPr>
-          <w:del w:id="56" w:author="Dmitry Orlov" w:date="2016-02-24T22:57:00Z"/>
-        </w:rPr>
-      </w:pPr>
-    </w:p>
-    <w:tbl>
-      <w:tblPr>
-        <w:tblW w:w="5000" w:type="pct"/>
-        <w:tblBorders>
-          <w:top w:val="single" w:sz="4" w:space="0" w:color="BFBFBF" w:themeColor="background1" w:themeShade="BF"/>
-          <w:left w:val="single" w:sz="4" w:space="0" w:color="BFBFBF" w:themeColor="background1" w:themeShade="BF"/>
-          <w:bottom w:val="single" w:sz="4" w:space="0" w:color="BFBFBF" w:themeColor="background1" w:themeShade="BF"/>
-          <w:right w:val="single" w:sz="4" w:space="0" w:color="BFBFBF" w:themeColor="background1" w:themeShade="BF"/>
-          <w:insideH w:val="single" w:sz="4" w:space="0" w:color="BFBFBF" w:themeColor="background1" w:themeShade="BF"/>
-          <w:insideV w:val="single" w:sz="4" w:space="0" w:color="BFBFBF" w:themeColor="background1" w:themeShade="BF"/>
-        </w:tblBorders>
-        <w:tblLayout w:type="fixed"/>
-        <w:tblCellMar>
-          <w:top w:w="14" w:type="dxa"/>
-          <w:left w:w="0" w:type="dxa"/>
-          <w:bottom w:w="14" w:type="dxa"/>
-          <w:right w:w="0" w:type="dxa"/>
-        </w:tblCellMar>
-        <w:tblLook w:val="0000" w:firstRow="0" w:lastRow="0" w:firstColumn="0" w:lastColumn="0" w:noHBand="0" w:noVBand="0"/>
-      </w:tblPr>
-      <w:tblGrid>
-        <w:gridCol w:w="1370"/>
-        <w:gridCol w:w="4527"/>
-        <w:gridCol w:w="2706"/>
-        <w:gridCol w:w="1467"/>
-      </w:tblGrid>
-      <w:tr>
-        <w:trPr>
-          <w:trHeight w:val="288"/>
-          <w:del w:id="57" w:author="Dmitry Orlov" w:date="2016-02-24T22:57:00Z"/>
-        </w:trPr>
-        <w:tc>
-          <w:tcPr>
-            <w:tcW w:w="1381" w:type="dxa"/>
-            <w:tcBorders>
-              <w:top w:val="single" w:sz="12" w:space="0" w:color="BFBFBF" w:themeColor="background1" w:themeShade="BF"/>
-            </w:tcBorders>
-            <w:shd w:val="clear" w:color="auto" w:fill="F2F2F2" w:themeFill="background1" w:themeFillShade="F2"/>
-            <w:vAlign w:val="center"/>
-          </w:tcPr>
-          <w:p>
-            <w:pPr>
-              <w:pStyle w:val="Heading3"/>
-              <w:rPr>
-                <w:del w:id="58" w:author="Dmitry Orlov" w:date="2016-02-24T22:57:00Z"/>
-              </w:rPr>
-            </w:pPr>
-            <w:del w:id="59" w:author="Dmitry Orlov" w:date="2016-02-24T22:57:00Z">
-              <w:r>
-                <w:delText>Discussion</w:delText>
-              </w:r>
-            </w:del>
-          </w:p>
-        </w:tc>
-        <w:tc>
-          <w:tcPr>
-            <w:tcW w:w="8765" w:type="dxa"/>
-            <w:gridSpan w:val="3"/>
-            <w:tcBorders>
-              <w:top w:val="single" w:sz="12" w:space="0" w:color="BFBFBF" w:themeColor="background1" w:themeShade="BF"/>
-            </w:tcBorders>
-            <w:shd w:val="clear" w:color="auto" w:fill="auto"/>
-            <w:vAlign w:val="center"/>
-          </w:tcPr>
-          <w:p>
-            <w:pPr>
-              <w:rPr>
-                <w:del w:id="60" w:author="Dmitry Orlov" w:date="2016-02-24T22:57:00Z"/>
-              </w:rPr>
-            </w:pPr>
-          </w:p>
-        </w:tc>
-      </w:tr>
-      <w:tr>
-        <w:trPr>
-          <w:trHeight w:val="288"/>
-          <w:del w:id="61" w:author="Dmitry Orlov" w:date="2016-02-24T22:57:00Z"/>
-        </w:trPr>
-        <w:tc>
-          <w:tcPr>
-            <w:tcW w:w="10146" w:type="dxa"/>
-            <w:gridSpan w:val="4"/>
-            <w:shd w:val="clear" w:color="auto" w:fill="auto"/>
-            <w:vAlign w:val="center"/>
-          </w:tcPr>
-          <w:p>
-            <w:pPr>
-              <w:rPr>
-                <w:del w:id="62" w:author="Dmitry Orlov" w:date="2016-02-24T22:57:00Z"/>
-              </w:rPr>
-            </w:pPr>
-          </w:p>
-        </w:tc>
-      </w:tr>
-      <w:tr>
-        <w:trPr>
-          <w:trHeight w:val="288"/>
-          <w:del w:id="63" w:author="Dmitry Orlov" w:date="2016-02-24T22:57:00Z"/>
-        </w:trPr>
-        <w:tc>
-          <w:tcPr>
-            <w:tcW w:w="10146" w:type="dxa"/>
-            <w:gridSpan w:val="4"/>
-            <w:tcBorders>
-              <w:bottom w:val="single" w:sz="12" w:space="0" w:color="BFBFBF" w:themeColor="background1" w:themeShade="BF"/>
-            </w:tcBorders>
-            <w:shd w:val="clear" w:color="auto" w:fill="auto"/>
-            <w:vAlign w:val="center"/>
-          </w:tcPr>
-          <w:p>
-            <w:pPr>
-              <w:rPr>
-                <w:del w:id="64" w:author="Dmitry Orlov" w:date="2016-02-24T22:57:00Z"/>
-              </w:rPr>
-            </w:pPr>
-          </w:p>
-        </w:tc>
-      </w:tr>
-      <w:tr>
-        <w:trPr>
-          <w:trHeight w:val="288"/>
-          <w:del w:id="65" w:author="Dmitry Orlov" w:date="2016-02-24T22:57:00Z"/>
-        </w:trPr>
-        <w:tc>
-          <w:tcPr>
-            <w:tcW w:w="1381" w:type="dxa"/>
-            <w:tcBorders>
-              <w:top w:val="single" w:sz="12" w:space="0" w:color="BFBFBF" w:themeColor="background1" w:themeShade="BF"/>
-            </w:tcBorders>
-            <w:shd w:val="clear" w:color="auto" w:fill="F2F2F2" w:themeFill="background1" w:themeFillShade="F2"/>
-            <w:vAlign w:val="center"/>
-          </w:tcPr>
-          <w:p>
-            <w:pPr>
-              <w:pStyle w:val="Heading3"/>
-              <w:rPr>
-                <w:del w:id="66" w:author="Dmitry Orlov" w:date="2016-02-24T22:57:00Z"/>
-              </w:rPr>
-            </w:pPr>
-            <w:del w:id="67" w:author="Dmitry Orlov" w:date="2016-02-24T22:57:00Z">
-              <w:r>
-                <w:delText>Conclusions</w:delText>
-              </w:r>
-            </w:del>
-          </w:p>
-        </w:tc>
-        <w:tc>
-          <w:tcPr>
-            <w:tcW w:w="8765" w:type="dxa"/>
-            <w:gridSpan w:val="3"/>
-            <w:tcBorders>
-              <w:top w:val="single" w:sz="12" w:space="0" w:color="BFBFBF" w:themeColor="background1" w:themeShade="BF"/>
-            </w:tcBorders>
-            <w:shd w:val="clear" w:color="auto" w:fill="auto"/>
-            <w:vAlign w:val="center"/>
-          </w:tcPr>
-          <w:p>
-            <w:pPr>
-              <w:rPr>
-                <w:del w:id="68" w:author="Dmitry Orlov" w:date="2016-02-24T22:57:00Z"/>
-              </w:rPr>
-            </w:pPr>
-          </w:p>
-        </w:tc>
-      </w:tr>
-      <w:tr>
-        <w:trPr>
-          <w:trHeight w:val="288"/>
-          <w:del w:id="69" w:author="Dmitry Orlov" w:date="2016-02-24T22:57:00Z"/>
-        </w:trPr>
-        <w:tc>
-          <w:tcPr>
-            <w:tcW w:w="10146" w:type="dxa"/>
-            <w:gridSpan w:val="4"/>
-            <w:shd w:val="clear" w:color="auto" w:fill="auto"/>
-            <w:vAlign w:val="center"/>
-          </w:tcPr>
-          <w:p>
-            <w:pPr>
-              <w:rPr>
-                <w:del w:id="70" w:author="Dmitry Orlov" w:date="2016-02-24T22:57:00Z"/>
-              </w:rPr>
-            </w:pPr>
-          </w:p>
-        </w:tc>
-      </w:tr>
-      <w:tr>
-        <w:trPr>
-          <w:trHeight w:val="288"/>
-          <w:del w:id="71" w:author="Dmitry Orlov" w:date="2016-02-24T22:57:00Z"/>
-        </w:trPr>
-        <w:tc>
-          <w:tcPr>
-            <w:tcW w:w="10146" w:type="dxa"/>
-            <w:gridSpan w:val="4"/>
-            <w:tcBorders>
-              <w:bottom w:val="single" w:sz="12" w:space="0" w:color="BFBFBF" w:themeColor="background1" w:themeShade="BF"/>
-            </w:tcBorders>
-            <w:shd w:val="clear" w:color="auto" w:fill="auto"/>
-            <w:vAlign w:val="center"/>
-          </w:tcPr>
-          <w:p>
-            <w:pPr>
-              <w:rPr>
-                <w:del w:id="72" w:author="Dmitry Orlov" w:date="2016-02-24T22:57:00Z"/>
-              </w:rPr>
-            </w:pPr>
-          </w:p>
-        </w:tc>
-      </w:tr>
-      <w:tr>
-        <w:trPr>
-          <w:trHeight w:val="288"/>
-          <w:del w:id="73" w:author="Dmitry Orlov" w:date="2016-02-24T22:57:00Z"/>
-        </w:trPr>
-        <w:tc>
-          <w:tcPr>
-            <w:tcW w:w="5942" w:type="dxa"/>
-            <w:gridSpan w:val="2"/>
-            <w:tcBorders>
-              <w:top w:val="single" w:sz="12" w:space="0" w:color="BFBFBF" w:themeColor="background1" w:themeShade="BF"/>
-            </w:tcBorders>
-            <w:shd w:val="clear" w:color="auto" w:fill="F2F2F2" w:themeFill="background1" w:themeFillShade="F2"/>
-            <w:vAlign w:val="center"/>
-          </w:tcPr>
-          <w:p>
-            <w:pPr>
-              <w:pStyle w:val="Heading3"/>
-              <w:rPr>
-                <w:del w:id="74" w:author="Dmitry Orlov" w:date="2016-02-24T22:57:00Z"/>
-              </w:rPr>
-            </w:pPr>
-            <w:del w:id="75" w:author="Dmitry Orlov" w:date="2016-02-24T22:57:00Z">
-              <w:r>
-                <w:delText>Action items</w:delText>
-              </w:r>
-            </w:del>
-          </w:p>
-        </w:tc>
-        <w:tc>
-          <w:tcPr>
-            <w:tcW w:w="2726" w:type="dxa"/>
-            <w:tcBorders>
-              <w:top w:val="single" w:sz="12" w:space="0" w:color="BFBFBF" w:themeColor="background1" w:themeShade="BF"/>
-            </w:tcBorders>
-            <w:shd w:val="clear" w:color="auto" w:fill="F2F2F2" w:themeFill="background1" w:themeFillShade="F2"/>
-            <w:vAlign w:val="center"/>
-          </w:tcPr>
-          <w:p>
-            <w:pPr>
-              <w:pStyle w:val="Heading3"/>
-              <w:rPr>
-                <w:del w:id="76" w:author="Dmitry Orlov" w:date="2016-02-24T22:57:00Z"/>
-              </w:rPr>
-            </w:pPr>
-            <w:del w:id="77" w:author="Dmitry Orlov" w:date="2016-02-24T22:57:00Z">
-              <w:r>
-                <w:delText>Person responsible</w:delText>
-              </w:r>
-            </w:del>
-          </w:p>
-        </w:tc>
-        <w:tc>
-          <w:tcPr>
-            <w:tcW w:w="1478" w:type="dxa"/>
-            <w:tcBorders>
-              <w:top w:val="single" w:sz="12" w:space="0" w:color="BFBFBF" w:themeColor="background1" w:themeShade="BF"/>
-            </w:tcBorders>
-            <w:shd w:val="clear" w:color="auto" w:fill="F2F2F2" w:themeFill="background1" w:themeFillShade="F2"/>
-            <w:vAlign w:val="center"/>
-          </w:tcPr>
-          <w:p>
-            <w:pPr>
-              <w:pStyle w:val="Heading3"/>
-              <w:rPr>
-                <w:del w:id="78" w:author="Dmitry Orlov" w:date="2016-02-24T22:57:00Z"/>
-              </w:rPr>
-            </w:pPr>
-            <w:del w:id="79" w:author="Dmitry Orlov" w:date="2016-02-24T22:57:00Z">
-              <w:r>
-                <w:delText>Deadline</w:delText>
-              </w:r>
-            </w:del>
-          </w:p>
-        </w:tc>
-      </w:tr>
-      <w:tr>
-        <w:trPr>
-          <w:trHeight w:val="288"/>
-          <w:del w:id="80" w:author="Dmitry Orlov" w:date="2016-02-24T22:57:00Z"/>
-        </w:trPr>
-        <w:tc>
-          <w:tcPr>
-            <w:tcW w:w="5942" w:type="dxa"/>
-            <w:gridSpan w:val="2"/>
-            <w:shd w:val="clear" w:color="auto" w:fill="auto"/>
-            <w:vAlign w:val="center"/>
-          </w:tcPr>
-          <w:p>
-            <w:pPr>
-              <w:rPr>
-                <w:del w:id="81" w:author="Dmitry Orlov" w:date="2016-02-24T22:57:00Z"/>
-              </w:rPr>
-            </w:pPr>
-          </w:p>
-        </w:tc>
-        <w:tc>
-          <w:tcPr>
-            <w:tcW w:w="2726" w:type="dxa"/>
-            <w:shd w:val="clear" w:color="auto" w:fill="auto"/>
-            <w:vAlign w:val="center"/>
-          </w:tcPr>
-          <w:p>
-            <w:pPr>
-              <w:rPr>
-                <w:del w:id="82" w:author="Dmitry Orlov" w:date="2016-02-24T22:57:00Z"/>
-              </w:rPr>
-            </w:pPr>
-          </w:p>
-        </w:tc>
-        <w:tc>
-          <w:tcPr>
-            <w:tcW w:w="1478" w:type="dxa"/>
-            <w:shd w:val="clear" w:color="auto" w:fill="auto"/>
-            <w:vAlign w:val="center"/>
-          </w:tcPr>
-          <w:p>
-            <w:pPr>
-              <w:rPr>
-                <w:del w:id="83" w:author="Dmitry Orlov" w:date="2016-02-24T22:57:00Z"/>
-              </w:rPr>
-            </w:pPr>
-          </w:p>
-        </w:tc>
-      </w:tr>
-      <w:tr>
-        <w:trPr>
-          <w:trHeight w:val="288"/>
-          <w:del w:id="84" w:author="Dmitry Orlov" w:date="2016-02-24T22:57:00Z"/>
-        </w:trPr>
-        <w:tc>
-          <w:tcPr>
-            <w:tcW w:w="5942" w:type="dxa"/>
-            <w:gridSpan w:val="2"/>
-            <w:shd w:val="clear" w:color="auto" w:fill="auto"/>
-            <w:vAlign w:val="center"/>
-          </w:tcPr>
-          <w:p>
-            <w:pPr>
-              <w:rPr>
-                <w:del w:id="85" w:author="Dmitry Orlov" w:date="2016-02-24T22:57:00Z"/>
-              </w:rPr>
-            </w:pPr>
-          </w:p>
-        </w:tc>
-        <w:tc>
-          <w:tcPr>
-            <w:tcW w:w="2726" w:type="dxa"/>
-            <w:shd w:val="clear" w:color="auto" w:fill="auto"/>
-            <w:vAlign w:val="center"/>
-          </w:tcPr>
-          <w:p>
-            <w:pPr>
-              <w:rPr>
-                <w:del w:id="86" w:author="Dmitry Orlov" w:date="2016-02-24T22:57:00Z"/>
-              </w:rPr>
-            </w:pPr>
-          </w:p>
-        </w:tc>
-        <w:tc>
-          <w:tcPr>
-            <w:tcW w:w="1478" w:type="dxa"/>
-            <w:shd w:val="clear" w:color="auto" w:fill="auto"/>
-            <w:vAlign w:val="center"/>
-          </w:tcPr>
-          <w:p>
-            <w:pPr>
-              <w:rPr>
-                <w:del w:id="87" w:author="Dmitry Orlov" w:date="2016-02-24T22:57:00Z"/>
-              </w:rPr>
-            </w:pPr>
-          </w:p>
-        </w:tc>
-      </w:tr>
-    </w:tbl>
     <w:p/>
     <w:p/>
     <w:tbl>
@@ -5790,18 +4826,18 @@
             <w:shd w:val="clear" w:color="auto" w:fill="auto"/>
             <w:vAlign w:val="center"/>
           </w:tcPr>
-          <w:p>
-            <w:ins w:id="88" w:author="Dmitry Orlov" w:date="2016-02-24T22:57:00Z">
-              <w:r>
-                <w:t>The action items are not yet absolute</w:t>
-              </w:r>
-            </w:ins>
-          </w:p>
+          <w:p/>
         </w:tc>
       </w:tr>
     </w:tbl>
     <w:p/>
     <w:sectPr>
+      <w:headerReference w:type="even" r:id="rId8"/>
+      <w:headerReference w:type="default" r:id="rId9"/>
+      <w:footerReference w:type="even" r:id="rId10"/>
+      <w:footerReference w:type="default" r:id="rId11"/>
+      <w:headerReference w:type="first" r:id="rId12"/>
+      <w:footerReference w:type="first" r:id="rId13"/>
       <w:type w:val="continuous"/>
       <w:pgSz w:w="12240" w:h="15840" w:code="1"/>
       <w:pgMar w:top="1080" w:right="1080" w:bottom="1080" w:left="1080" w:header="720" w:footer="720" w:gutter="0"/>
@@ -5809,6 +4845,104 @@
     </w:sectPr>
   </w:body>
 </w:document>
+</file>
+
+<file path=word/endnotes.xml><?xml version="1.0" encoding="utf-8"?>
+<w:endnotes xmlns:wpc="http://schemas.microsoft.com/office/word/2010/wordprocessingCanvas" xmlns:mc="http://schemas.openxmlformats.org/markup-compatibility/2006" xmlns:o="urn:schemas-microsoft-com:office:office" xmlns:r="http://schemas.openxmlformats.org/officeDocument/2006/relationships" xmlns:m="http://schemas.openxmlformats.org/officeDocument/2006/math" xmlns:v="urn:schemas-microsoft-com:vml" xmlns:wp14="http://schemas.microsoft.com/office/word/2010/wordprocessingDrawing" xmlns:wp="http://schemas.openxmlformats.org/drawingml/2006/wordprocessingDrawing" xmlns:w10="urn:schemas-microsoft-com:office:word" xmlns:w="http://schemas.openxmlformats.org/wordprocessingml/2006/main" xmlns:w14="http://schemas.microsoft.com/office/word/2010/wordml" xmlns:w15="http://schemas.microsoft.com/office/word/2012/wordml" xmlns:wpg="http://schemas.microsoft.com/office/word/2010/wordprocessingGroup" xmlns:wpi="http://schemas.microsoft.com/office/word/2010/wordprocessingInk" xmlns:wne="http://schemas.microsoft.com/office/word/2006/wordml" xmlns:wps="http://schemas.microsoft.com/office/word/2010/wordprocessingShape" mc:Ignorable="w14 w15 wp14">
+  <w:endnote w:type="separator" w:id="-1">
+    <w:p>
+      <w:r>
+        <w:separator/>
+      </w:r>
+    </w:p>
+  </w:endnote>
+  <w:endnote w:type="continuationSeparator" w:id="0">
+    <w:p>
+      <w:r>
+        <w:continuationSeparator/>
+      </w:r>
+    </w:p>
+  </w:endnote>
+</w:endnotes>
+</file>
+
+<file path=word/footer1.xml><?xml version="1.0" encoding="utf-8"?>
+<w:ftr xmlns:wpc="http://schemas.microsoft.com/office/word/2010/wordprocessingCanvas" xmlns:mc="http://schemas.openxmlformats.org/markup-compatibility/2006" xmlns:o="urn:schemas-microsoft-com:office:office" xmlns:r="http://schemas.openxmlformats.org/officeDocument/2006/relationships" xmlns:m="http://schemas.openxmlformats.org/officeDocument/2006/math" xmlns:v="urn:schemas-microsoft-com:vml" xmlns:wp14="http://schemas.microsoft.com/office/word/2010/wordprocessingDrawing" xmlns:wp="http://schemas.openxmlformats.org/drawingml/2006/wordprocessingDrawing" xmlns:w10="urn:schemas-microsoft-com:office:word" xmlns:w="http://schemas.openxmlformats.org/wordprocessingml/2006/main" xmlns:w14="http://schemas.microsoft.com/office/word/2010/wordml" xmlns:w15="http://schemas.microsoft.com/office/word/2012/wordml" xmlns:wpg="http://schemas.microsoft.com/office/word/2010/wordprocessingGroup" xmlns:wpi="http://schemas.microsoft.com/office/word/2010/wordprocessingInk" xmlns:wne="http://schemas.microsoft.com/office/word/2006/wordml" xmlns:wps="http://schemas.microsoft.com/office/word/2010/wordprocessingShape" mc:Ignorable="w14 w15 wp14">
+  <w:p>
+    <w:pPr>
+      <w:pStyle w:val="Footer"/>
+    </w:pPr>
+  </w:p>
+</w:ftr>
+</file>
+
+<file path=word/footer2.xml><?xml version="1.0" encoding="utf-8"?>
+<w:ftr xmlns:wpc="http://schemas.microsoft.com/office/word/2010/wordprocessingCanvas" xmlns:mc="http://schemas.openxmlformats.org/markup-compatibility/2006" xmlns:o="urn:schemas-microsoft-com:office:office" xmlns:r="http://schemas.openxmlformats.org/officeDocument/2006/relationships" xmlns:m="http://schemas.openxmlformats.org/officeDocument/2006/math" xmlns:v="urn:schemas-microsoft-com:vml" xmlns:wp14="http://schemas.microsoft.com/office/word/2010/wordprocessingDrawing" xmlns:wp="http://schemas.openxmlformats.org/drawingml/2006/wordprocessingDrawing" xmlns:w10="urn:schemas-microsoft-com:office:word" xmlns:w="http://schemas.openxmlformats.org/wordprocessingml/2006/main" xmlns:w14="http://schemas.microsoft.com/office/word/2010/wordml" xmlns:w15="http://schemas.microsoft.com/office/word/2012/wordml" xmlns:wpg="http://schemas.microsoft.com/office/word/2010/wordprocessingGroup" xmlns:wpi="http://schemas.microsoft.com/office/word/2010/wordprocessingInk" xmlns:wne="http://schemas.microsoft.com/office/word/2006/wordml" xmlns:wps="http://schemas.microsoft.com/office/word/2010/wordprocessingShape" mc:Ignorable="w14 w15 wp14">
+  <w:p>
+    <w:pPr>
+      <w:pStyle w:val="Footer"/>
+    </w:pPr>
+  </w:p>
+</w:ftr>
+</file>
+
+<file path=word/footer3.xml><?xml version="1.0" encoding="utf-8"?>
+<w:ftr xmlns:wpc="http://schemas.microsoft.com/office/word/2010/wordprocessingCanvas" xmlns:mc="http://schemas.openxmlformats.org/markup-compatibility/2006" xmlns:o="urn:schemas-microsoft-com:office:office" xmlns:r="http://schemas.openxmlformats.org/officeDocument/2006/relationships" xmlns:m="http://schemas.openxmlformats.org/officeDocument/2006/math" xmlns:v="urn:schemas-microsoft-com:vml" xmlns:wp14="http://schemas.microsoft.com/office/word/2010/wordprocessingDrawing" xmlns:wp="http://schemas.openxmlformats.org/drawingml/2006/wordprocessingDrawing" xmlns:w10="urn:schemas-microsoft-com:office:word" xmlns:w="http://schemas.openxmlformats.org/wordprocessingml/2006/main" xmlns:w14="http://schemas.microsoft.com/office/word/2010/wordml" xmlns:w15="http://schemas.microsoft.com/office/word/2012/wordml" xmlns:wpg="http://schemas.microsoft.com/office/word/2010/wordprocessingGroup" xmlns:wpi="http://schemas.microsoft.com/office/word/2010/wordprocessingInk" xmlns:wne="http://schemas.microsoft.com/office/word/2006/wordml" xmlns:wps="http://schemas.microsoft.com/office/word/2010/wordprocessingShape" mc:Ignorable="w14 w15 wp14">
+  <w:p>
+    <w:pPr>
+      <w:pStyle w:val="Footer"/>
+    </w:pPr>
+  </w:p>
+</w:ftr>
+</file>
+
+<file path=word/footnotes.xml><?xml version="1.0" encoding="utf-8"?>
+<w:footnotes xmlns:wpc="http://schemas.microsoft.com/office/word/2010/wordprocessingCanvas" xmlns:mc="http://schemas.openxmlformats.org/markup-compatibility/2006" xmlns:o="urn:schemas-microsoft-com:office:office" xmlns:r="http://schemas.openxmlformats.org/officeDocument/2006/relationships" xmlns:m="http://schemas.openxmlformats.org/officeDocument/2006/math" xmlns:v="urn:schemas-microsoft-com:vml" xmlns:wp14="http://schemas.microsoft.com/office/word/2010/wordprocessingDrawing" xmlns:wp="http://schemas.openxmlformats.org/drawingml/2006/wordprocessingDrawing" xmlns:w10="urn:schemas-microsoft-com:office:word" xmlns:w="http://schemas.openxmlformats.org/wordprocessingml/2006/main" xmlns:w14="http://schemas.microsoft.com/office/word/2010/wordml" xmlns:w15="http://schemas.microsoft.com/office/word/2012/wordml" xmlns:wpg="http://schemas.microsoft.com/office/word/2010/wordprocessingGroup" xmlns:wpi="http://schemas.microsoft.com/office/word/2010/wordprocessingInk" xmlns:wne="http://schemas.microsoft.com/office/word/2006/wordml" xmlns:wps="http://schemas.microsoft.com/office/word/2010/wordprocessingShape" mc:Ignorable="w14 w15 wp14">
+  <w:footnote w:type="separator" w:id="-1">
+    <w:p>
+      <w:r>
+        <w:separator/>
+      </w:r>
+    </w:p>
+  </w:footnote>
+  <w:footnote w:type="continuationSeparator" w:id="0">
+    <w:p>
+      <w:r>
+        <w:continuationSeparator/>
+      </w:r>
+    </w:p>
+  </w:footnote>
+</w:footnotes>
+</file>
+
+<file path=word/header1.xml><?xml version="1.0" encoding="utf-8"?>
+<w:hdr xmlns:wpc="http://schemas.microsoft.com/office/word/2010/wordprocessingCanvas" xmlns:mc="http://schemas.openxmlformats.org/markup-compatibility/2006" xmlns:o="urn:schemas-microsoft-com:office:office" xmlns:r="http://schemas.openxmlformats.org/officeDocument/2006/relationships" xmlns:m="http://schemas.openxmlformats.org/officeDocument/2006/math" xmlns:v="urn:schemas-microsoft-com:vml" xmlns:wp14="http://schemas.microsoft.com/office/word/2010/wordprocessingDrawing" xmlns:wp="http://schemas.openxmlformats.org/drawingml/2006/wordprocessingDrawing" xmlns:w10="urn:schemas-microsoft-com:office:word" xmlns:w="http://schemas.openxmlformats.org/wordprocessingml/2006/main" xmlns:w14="http://schemas.microsoft.com/office/word/2010/wordml" xmlns:w15="http://schemas.microsoft.com/office/word/2012/wordml" xmlns:wpg="http://schemas.microsoft.com/office/word/2010/wordprocessingGroup" xmlns:wpi="http://schemas.microsoft.com/office/word/2010/wordprocessingInk" xmlns:wne="http://schemas.microsoft.com/office/word/2006/wordml" xmlns:wps="http://schemas.microsoft.com/office/word/2010/wordprocessingShape" mc:Ignorable="w14 w15 wp14">
+  <w:p>
+    <w:pPr>
+      <w:pStyle w:val="Header"/>
+    </w:pPr>
+  </w:p>
+</w:hdr>
+</file>
+
+<file path=word/header2.xml><?xml version="1.0" encoding="utf-8"?>
+<w:hdr xmlns:wpc="http://schemas.microsoft.com/office/word/2010/wordprocessingCanvas" xmlns:mc="http://schemas.openxmlformats.org/markup-compatibility/2006" xmlns:o="urn:schemas-microsoft-com:office:office" xmlns:r="http://schemas.openxmlformats.org/officeDocument/2006/relationships" xmlns:m="http://schemas.openxmlformats.org/officeDocument/2006/math" xmlns:v="urn:schemas-microsoft-com:vml" xmlns:wp14="http://schemas.microsoft.com/office/word/2010/wordprocessingDrawing" xmlns:wp="http://schemas.openxmlformats.org/drawingml/2006/wordprocessingDrawing" xmlns:w10="urn:schemas-microsoft-com:office:word" xmlns:w="http://schemas.openxmlformats.org/wordprocessingml/2006/main" xmlns:w14="http://schemas.microsoft.com/office/word/2010/wordml" xmlns:w15="http://schemas.microsoft.com/office/word/2012/wordml" xmlns:wpg="http://schemas.microsoft.com/office/word/2010/wordprocessingGroup" xmlns:wpi="http://schemas.microsoft.com/office/word/2010/wordprocessingInk" xmlns:wne="http://schemas.microsoft.com/office/word/2006/wordml" xmlns:wps="http://schemas.microsoft.com/office/word/2010/wordprocessingShape" mc:Ignorable="w14 w15 wp14">
+  <w:p>
+    <w:pPr>
+      <w:pStyle w:val="Header"/>
+    </w:pPr>
+  </w:p>
+</w:hdr>
+</file>
+
+<file path=word/header3.xml><?xml version="1.0" encoding="utf-8"?>
+<w:hdr xmlns:wpc="http://schemas.microsoft.com/office/word/2010/wordprocessingCanvas" xmlns:mc="http://schemas.openxmlformats.org/markup-compatibility/2006" xmlns:o="urn:schemas-microsoft-com:office:office" xmlns:r="http://schemas.openxmlformats.org/officeDocument/2006/relationships" xmlns:m="http://schemas.openxmlformats.org/officeDocument/2006/math" xmlns:v="urn:schemas-microsoft-com:vml" xmlns:wp14="http://schemas.microsoft.com/office/word/2010/wordprocessingDrawing" xmlns:wp="http://schemas.openxmlformats.org/drawingml/2006/wordprocessingDrawing" xmlns:w10="urn:schemas-microsoft-com:office:word" xmlns:w="http://schemas.openxmlformats.org/wordprocessingml/2006/main" xmlns:w14="http://schemas.microsoft.com/office/word/2010/wordml" xmlns:w15="http://schemas.microsoft.com/office/word/2012/wordml" xmlns:wpg="http://schemas.microsoft.com/office/word/2010/wordprocessingGroup" xmlns:wpi="http://schemas.microsoft.com/office/word/2010/wordprocessingInk" xmlns:wne="http://schemas.microsoft.com/office/word/2006/wordml" xmlns:wps="http://schemas.microsoft.com/office/word/2010/wordprocessingShape" mc:Ignorable="w14 w15 wp14">
+  <w:p>
+    <w:pPr>
+      <w:pStyle w:val="Header"/>
+    </w:pPr>
+  </w:p>
+</w:hdr>
 </file>
 
 <file path=word/numbering.xml><?xml version="1.0" encoding="utf-8"?>
@@ -6029,14 +5163,6 @@
     <w:abstractNumId w:val="0"/>
   </w:num>
 </w:numbering>
-</file>
-
-<file path=word/people.xml><?xml version="1.0" encoding="utf-8"?>
-<w15:people xmlns:wpc="http://schemas.microsoft.com/office/word/2010/wordprocessingCanvas" xmlns:mc="http://schemas.openxmlformats.org/markup-compatibility/2006" xmlns:o="urn:schemas-microsoft-com:office:office" xmlns:r="http://schemas.openxmlformats.org/officeDocument/2006/relationships" xmlns:m="http://schemas.openxmlformats.org/officeDocument/2006/math" xmlns:v="urn:schemas-microsoft-com:vml" xmlns:wp14="http://schemas.microsoft.com/office/word/2010/wordprocessingDrawing" xmlns:wp="http://schemas.openxmlformats.org/drawingml/2006/wordprocessingDrawing" xmlns:w10="urn:schemas-microsoft-com:office:word" xmlns:w="http://schemas.openxmlformats.org/wordprocessingml/2006/main" xmlns:w14="http://schemas.microsoft.com/office/word/2010/wordml" xmlns:w15="http://schemas.microsoft.com/office/word/2012/wordml" xmlns:wpg="http://schemas.microsoft.com/office/word/2010/wordprocessingGroup" xmlns:wpi="http://schemas.microsoft.com/office/word/2010/wordprocessingInk" xmlns:wne="http://schemas.microsoft.com/office/word/2006/wordml" xmlns:wps="http://schemas.microsoft.com/office/word/2010/wordprocessingShape" mc:Ignorable="w14 w15 wp14">
-  <w15:person w15:author="Dmitry Orlov">
-    <w15:presenceInfo w15:providerId="Windows Live" w15:userId="16665409fbb6d160"/>
-  </w15:person>
-</w15:people>
 </file>
 
 <file path=word/styles.xml><?xml version="1.0" encoding="utf-8"?>
@@ -6621,6 +5747,69 @@
       <w:color w:val="808080"/>
     </w:rPr>
   </w:style>
+  <w:style w:type="paragraph" w:styleId="Revision">
+    <w:name w:val="Revision"/>
+    <w:hidden/>
+    <w:uiPriority w:val="99"/>
+    <w:semiHidden/>
+    <w:rsid w:val="00AC253F"/>
+    <w:rPr>
+      <w:rFonts w:asciiTheme="minorHAnsi" w:hAnsiTheme="minorHAnsi"/>
+      <w:spacing w:val="4"/>
+      <w:sz w:val="16"/>
+      <w:szCs w:val="18"/>
+    </w:rPr>
+  </w:style>
+  <w:style w:type="paragraph" w:styleId="Header">
+    <w:name w:val="header"/>
+    <w:basedOn w:val="Normal"/>
+    <w:link w:val="HeaderChar"/>
+    <w:unhideWhenUsed/>
+    <w:rsid w:val="00BA57E8"/>
+    <w:pPr>
+      <w:tabs>
+        <w:tab w:val="center" w:pos="4677"/>
+        <w:tab w:val="right" w:pos="9355"/>
+      </w:tabs>
+    </w:pPr>
+  </w:style>
+  <w:style w:type="character" w:customStyle="1" w:styleId="HeaderChar">
+    <w:name w:val="Header Char"/>
+    <w:basedOn w:val="DefaultParagraphFont"/>
+    <w:link w:val="Header"/>
+    <w:rsid w:val="00BA57E8"/>
+    <w:rPr>
+      <w:rFonts w:asciiTheme="minorHAnsi" w:hAnsiTheme="minorHAnsi"/>
+      <w:spacing w:val="4"/>
+      <w:sz w:val="16"/>
+      <w:szCs w:val="18"/>
+    </w:rPr>
+  </w:style>
+  <w:style w:type="paragraph" w:styleId="Footer">
+    <w:name w:val="footer"/>
+    <w:basedOn w:val="Normal"/>
+    <w:link w:val="FooterChar"/>
+    <w:unhideWhenUsed/>
+    <w:rsid w:val="00BA57E8"/>
+    <w:pPr>
+      <w:tabs>
+        <w:tab w:val="center" w:pos="4677"/>
+        <w:tab w:val="right" w:pos="9355"/>
+      </w:tabs>
+    </w:pPr>
+  </w:style>
+  <w:style w:type="character" w:customStyle="1" w:styleId="FooterChar">
+    <w:name w:val="Footer Char"/>
+    <w:basedOn w:val="DefaultParagraphFont"/>
+    <w:link w:val="Footer"/>
+    <w:rsid w:val="00BA57E8"/>
+    <w:rPr>
+      <w:rFonts w:asciiTheme="minorHAnsi" w:hAnsiTheme="minorHAnsi"/>
+      <w:spacing w:val="4"/>
+      <w:sz w:val="16"/>
+      <w:szCs w:val="18"/>
+    </w:rPr>
+  </w:style>
 </w:styles>
 </file>
 
@@ -6727,6 +5916,7 @@
     <w:rsid w:val="00B246B4"/>
     <w:rsid w:val="00C442FB"/>
     <w:rsid w:val="00DB15A8"/>
+    <w:rsid w:val="00E54DC8"/>
     <w:rsid w:val="00EB738B"/>
     <w:rsid w:val="00F032B6"/>
     <w:rsid w:val="00FA3591"/>

</xml_diff>